<commit_message>
created redux store and userslice for auth and populating user info
</commit_message>
<xml_diff>
--- a/Notes.docx
+++ b/Notes.docx
@@ -18,9 +18,27 @@
       </w:r>
     </w:p>
     <w:p>
-      <w:r>
-        <w:t>Npx create-react-app linkedin –template redux</w:t>
-      </w:r>
+      <w:proofErr w:type="spellStart"/>
+      <w:r>
+        <w:t>Npx</w:t>
+      </w:r>
+      <w:proofErr w:type="spellEnd"/>
+      <w:r>
+        <w:t xml:space="preserve"> create-react-app </w:t>
+      </w:r>
+      <w:proofErr w:type="spellStart"/>
+      <w:r>
+        <w:t>linkedin</w:t>
+      </w:r>
+      <w:proofErr w:type="spellEnd"/>
+      <w:r>
+        <w:t xml:space="preserve"> –template </w:t>
+      </w:r>
+      <w:proofErr w:type="spellStart"/>
+      <w:r>
+        <w:t>redux</w:t>
+      </w:r>
+      <w:proofErr w:type="spellEnd"/>
     </w:p>
     <w:p>
       <w:pPr>
@@ -39,12 +57,28 @@
     </w:p>
     <w:p>
       <w:r>
-        <w:t>Yarn add @material-ui/core</w:t>
-      </w:r>
-    </w:p>
-    <w:p>
-      <w:r>
-        <w:t>Yarn add @material-ui/icons</w:t>
+        <w:t>Yarn add @material-</w:t>
+      </w:r>
+      <w:proofErr w:type="spellStart"/>
+      <w:r>
+        <w:t>ui</w:t>
+      </w:r>
+      <w:proofErr w:type="spellEnd"/>
+      <w:r>
+        <w:t>/core</w:t>
+      </w:r>
+    </w:p>
+    <w:p>
+      <w:r>
+        <w:t>Yarn add @material-</w:t>
+      </w:r>
+      <w:proofErr w:type="spellStart"/>
+      <w:r>
+        <w:t>ui</w:t>
+      </w:r>
+      <w:proofErr w:type="spellEnd"/>
+      <w:r>
+        <w:t>/icons</w:t>
       </w:r>
     </w:p>
     <w:p>
@@ -75,7 +109,23 @@
     </w:p>
     <w:p>
       <w:r>
-        <w:t>Make Icon (i) capital as we are passing material-ui Icon</w:t>
+        <w:t>Make Icon (</w:t>
+      </w:r>
+      <w:proofErr w:type="spellStart"/>
+      <w:r>
+        <w:t>i</w:t>
+      </w:r>
+      <w:proofErr w:type="spellEnd"/>
+      <w:r>
+        <w:t>) capital as we are passing material-</w:t>
+      </w:r>
+      <w:proofErr w:type="spellStart"/>
+      <w:r>
+        <w:t>ui</w:t>
+      </w:r>
+      <w:proofErr w:type="spellEnd"/>
+      <w:r>
+        <w:t xml:space="preserve"> Icon</w:t>
       </w:r>
     </w:p>
     <w:p>
@@ -131,6 +181,7 @@
           <w:szCs w:val="21"/>
         </w:rPr>
       </w:pPr>
+      <w:proofErr w:type="gramStart"/>
       <w:r>
         <w:rPr>
           <w:rFonts w:ascii="Consolas" w:eastAsia="Times New Roman" w:hAnsi="Consolas" w:cs="Times New Roman"/>
@@ -140,6 +191,7 @@
         </w:rPr>
         <w:t>import</w:t>
       </w:r>
+      <w:proofErr w:type="gramEnd"/>
       <w:r>
         <w:rPr>
           <w:rFonts w:ascii="Consolas" w:eastAsia="Times New Roman" w:hAnsi="Consolas" w:cs="Times New Roman"/>
@@ -206,6 +258,7 @@
           <w:szCs w:val="21"/>
         </w:rPr>
       </w:pPr>
+      <w:proofErr w:type="gramStart"/>
       <w:r>
         <w:rPr>
           <w:rFonts w:ascii="Consolas" w:eastAsia="Times New Roman" w:hAnsi="Consolas" w:cs="Times New Roman"/>
@@ -215,6 +268,7 @@
         </w:rPr>
         <w:t>import</w:t>
       </w:r>
+      <w:proofErr w:type="gramEnd"/>
       <w:r>
         <w:rPr>
           <w:rFonts w:ascii="Consolas" w:eastAsia="Times New Roman" w:hAnsi="Consolas" w:cs="Times New Roman"/>
@@ -266,6 +320,7 @@
           <w:szCs w:val="21"/>
         </w:rPr>
       </w:pPr>
+      <w:proofErr w:type="gramStart"/>
       <w:r>
         <w:rPr>
           <w:rFonts w:ascii="Consolas" w:eastAsia="Times New Roman" w:hAnsi="Consolas" w:cs="Times New Roman"/>
@@ -275,6 +330,7 @@
         </w:rPr>
         <w:t>function</w:t>
       </w:r>
+      <w:proofErr w:type="gramEnd"/>
       <w:r>
         <w:rPr>
           <w:rFonts w:ascii="Consolas" w:eastAsia="Times New Roman" w:hAnsi="Consolas" w:cs="Times New Roman"/>
@@ -284,6 +340,7 @@
         </w:rPr>
         <w:t> </w:t>
       </w:r>
+      <w:proofErr w:type="spellStart"/>
       <w:r>
         <w:rPr>
           <w:rFonts w:ascii="Consolas" w:eastAsia="Times New Roman" w:hAnsi="Consolas" w:cs="Times New Roman"/>
@@ -293,6 +350,7 @@
         </w:rPr>
         <w:t>HeaderOptions</w:t>
       </w:r>
+      <w:proofErr w:type="spellEnd"/>
       <w:r>
         <w:rPr>
           <w:rFonts w:ascii="Consolas" w:eastAsia="Times New Roman" w:hAnsi="Consolas" w:cs="Times New Roman"/>
@@ -359,6 +417,7 @@
         </w:rPr>
         <w:t>    </w:t>
       </w:r>
+      <w:proofErr w:type="gramStart"/>
       <w:r>
         <w:rPr>
           <w:rFonts w:ascii="Consolas" w:eastAsia="Times New Roman" w:hAnsi="Consolas" w:cs="Times New Roman"/>
@@ -368,6 +427,7 @@
         </w:rPr>
         <w:t>return</w:t>
       </w:r>
+      <w:proofErr w:type="gramEnd"/>
       <w:r>
         <w:rPr>
           <w:rFonts w:ascii="Consolas" w:eastAsia="Times New Roman" w:hAnsi="Consolas" w:cs="Times New Roman"/>
@@ -425,6 +485,7 @@
         </w:rPr>
         <w:t> </w:t>
       </w:r>
+      <w:proofErr w:type="spellStart"/>
       <w:r>
         <w:rPr>
           <w:rFonts w:ascii="Consolas" w:eastAsia="Times New Roman" w:hAnsi="Consolas" w:cs="Times New Roman"/>
@@ -434,6 +495,7 @@
         </w:rPr>
         <w:t>className</w:t>
       </w:r>
+      <w:proofErr w:type="spellEnd"/>
       <w:r>
         <w:rPr>
           <w:rFonts w:ascii="Consolas" w:eastAsia="Times New Roman" w:hAnsi="Consolas" w:cs="Times New Roman"/>
@@ -450,7 +512,27 @@
           <w:sz w:val="21"/>
           <w:szCs w:val="21"/>
         </w:rPr>
-        <w:t>"headerOption"</w:t>
+        <w:t>"</w:t>
+      </w:r>
+      <w:proofErr w:type="spellStart"/>
+      <w:r>
+        <w:rPr>
+          <w:rFonts w:ascii="Consolas" w:eastAsia="Times New Roman" w:hAnsi="Consolas" w:cs="Times New Roman"/>
+          <w:color w:val="CE9178"/>
+          <w:sz w:val="21"/>
+          <w:szCs w:val="21"/>
+        </w:rPr>
+        <w:t>headerOption</w:t>
+      </w:r>
+      <w:proofErr w:type="spellEnd"/>
+      <w:r>
+        <w:rPr>
+          <w:rFonts w:ascii="Consolas" w:eastAsia="Times New Roman" w:hAnsi="Consolas" w:cs="Times New Roman"/>
+          <w:color w:val="CE9178"/>
+          <w:sz w:val="21"/>
+          <w:szCs w:val="21"/>
+        </w:rPr>
+        <w:t>"</w:t>
       </w:r>
       <w:r>
         <w:rPr>
@@ -536,6 +618,7 @@
         </w:rPr>
         <w:t> </w:t>
       </w:r>
+      <w:proofErr w:type="spellStart"/>
       <w:r>
         <w:rPr>
           <w:rFonts w:ascii="Consolas" w:eastAsia="Times New Roman" w:hAnsi="Consolas" w:cs="Times New Roman"/>
@@ -545,6 +628,7 @@
         </w:rPr>
         <w:t>className</w:t>
       </w:r>
+      <w:proofErr w:type="spellEnd"/>
       <w:r>
         <w:rPr>
           <w:rFonts w:ascii="Consolas" w:eastAsia="Times New Roman" w:hAnsi="Consolas" w:cs="Times New Roman"/>
@@ -561,7 +645,27 @@
           <w:sz w:val="21"/>
           <w:szCs w:val="21"/>
         </w:rPr>
-        <w:t>"headerOption__icon"</w:t>
+        <w:t>"</w:t>
+      </w:r>
+      <w:proofErr w:type="spellStart"/>
+      <w:r>
+        <w:rPr>
+          <w:rFonts w:ascii="Consolas" w:eastAsia="Times New Roman" w:hAnsi="Consolas" w:cs="Times New Roman"/>
+          <w:color w:val="CE9178"/>
+          <w:sz w:val="21"/>
+          <w:szCs w:val="21"/>
+        </w:rPr>
+        <w:t>headerOption</w:t>
+      </w:r>
+      <w:proofErr w:type="spellEnd"/>
+      <w:r>
+        <w:rPr>
+          <w:rFonts w:ascii="Consolas" w:eastAsia="Times New Roman" w:hAnsi="Consolas" w:cs="Times New Roman"/>
+          <w:color w:val="CE9178"/>
+          <w:sz w:val="21"/>
+          <w:szCs w:val="21"/>
+        </w:rPr>
+        <w:t>__icon"</w:t>
       </w:r>
       <w:r>
         <w:rPr>
@@ -620,6 +724,7 @@
         </w:rPr>
         <w:t>h3</w:t>
       </w:r>
+      <w:proofErr w:type="gramStart"/>
       <w:r>
         <w:rPr>
           <w:rFonts w:ascii="Consolas" w:eastAsia="Times New Roman" w:hAnsi="Consolas" w:cs="Times New Roman"/>
@@ -638,6 +743,7 @@
         </w:rPr>
         <w:t>{</w:t>
       </w:r>
+      <w:proofErr w:type="gramEnd"/>
       <w:r>
         <w:rPr>
           <w:rFonts w:ascii="Consolas" w:eastAsia="Times New Roman" w:hAnsi="Consolas" w:cs="Times New Roman"/>
@@ -797,6 +903,7 @@
           <w:szCs w:val="21"/>
         </w:rPr>
       </w:pPr>
+      <w:proofErr w:type="gramStart"/>
       <w:r>
         <w:rPr>
           <w:rFonts w:ascii="Consolas" w:eastAsia="Times New Roman" w:hAnsi="Consolas" w:cs="Times New Roman"/>
@@ -806,6 +913,7 @@
         </w:rPr>
         <w:t>export</w:t>
       </w:r>
+      <w:proofErr w:type="gramEnd"/>
       <w:r>
         <w:rPr>
           <w:rFonts w:ascii="Consolas" w:eastAsia="Times New Roman" w:hAnsi="Consolas" w:cs="Times New Roman"/>
@@ -833,6 +941,7 @@
         </w:rPr>
         <w:t> </w:t>
       </w:r>
+      <w:proofErr w:type="spellStart"/>
       <w:r>
         <w:rPr>
           <w:rFonts w:ascii="Consolas" w:eastAsia="Times New Roman" w:hAnsi="Consolas" w:cs="Times New Roman"/>
@@ -842,6 +951,7 @@
         </w:rPr>
         <w:t>HeaderOptions</w:t>
       </w:r>
+      <w:proofErr w:type="spellEnd"/>
     </w:p>
     <w:p>
       <w:pPr>
@@ -857,9 +967,27 @@
     </w:p>
     <w:p/>
     <w:p>
-      <w:r>
-        <w:t>align items work with flexbox, flex direction row or colum</w:t>
-      </w:r>
+      <w:proofErr w:type="gramStart"/>
+      <w:r>
+        <w:t>align</w:t>
+      </w:r>
+      <w:proofErr w:type="gramEnd"/>
+      <w:r>
+        <w:t xml:space="preserve"> items work with </w:t>
+      </w:r>
+      <w:proofErr w:type="spellStart"/>
+      <w:r>
+        <w:t>flexbox</w:t>
+      </w:r>
+      <w:proofErr w:type="spellEnd"/>
+      <w:r>
+        <w:t xml:space="preserve">, flex direction row or </w:t>
+      </w:r>
+      <w:proofErr w:type="spellStart"/>
+      <w:r>
+        <w:t>colum</w:t>
+      </w:r>
+      <w:proofErr w:type="spellEnd"/>
     </w:p>
     <w:p>
       <w:pPr>
@@ -879,8 +1007,20 @@
           <w:sz w:val="21"/>
           <w:szCs w:val="21"/>
         </w:rPr>
-        <w:t>.headerOption</w:t>
-      </w:r>
+        <w:t>.</w:t>
+      </w:r>
+      <w:proofErr w:type="spellStart"/>
+      <w:proofErr w:type="gramStart"/>
+      <w:r>
+        <w:rPr>
+          <w:rFonts w:ascii="Consolas" w:eastAsia="Times New Roman" w:hAnsi="Consolas" w:cs="Times New Roman"/>
+          <w:color w:val="D7BA7D"/>
+          <w:sz w:val="21"/>
+          <w:szCs w:val="21"/>
+        </w:rPr>
+        <w:t>headerOption</w:t>
+      </w:r>
+      <w:proofErr w:type="spellEnd"/>
       <w:r>
         <w:rPr>
           <w:rFonts w:ascii="Consolas" w:eastAsia="Times New Roman" w:hAnsi="Consolas" w:cs="Times New Roman"/>
@@ -890,6 +1030,7 @@
         </w:rPr>
         <w:t>{</w:t>
       </w:r>
+      <w:proofErr w:type="gramEnd"/>
     </w:p>
     <w:p>
       <w:pPr>
@@ -911,6 +1052,7 @@
         </w:rPr>
         <w:t>    </w:t>
       </w:r>
+      <w:proofErr w:type="gramStart"/>
       <w:r>
         <w:rPr>
           <w:rFonts w:ascii="Consolas" w:eastAsia="Times New Roman" w:hAnsi="Consolas" w:cs="Times New Roman"/>
@@ -920,6 +1062,7 @@
         </w:rPr>
         <w:t>display</w:t>
       </w:r>
+      <w:proofErr w:type="gramEnd"/>
       <w:r>
         <w:rPr>
           <w:rFonts w:ascii="Consolas" w:eastAsia="Times New Roman" w:hAnsi="Consolas" w:cs="Times New Roman"/>
@@ -968,6 +1111,7 @@
         </w:rPr>
         <w:t>    </w:t>
       </w:r>
+      <w:proofErr w:type="gramStart"/>
       <w:r>
         <w:rPr>
           <w:rFonts w:ascii="Consolas" w:eastAsia="Times New Roman" w:hAnsi="Consolas" w:cs="Times New Roman"/>
@@ -977,6 +1121,7 @@
         </w:rPr>
         <w:t>flex-direction</w:t>
       </w:r>
+      <w:proofErr w:type="gramEnd"/>
       <w:r>
         <w:rPr>
           <w:rFonts w:ascii="Consolas" w:eastAsia="Times New Roman" w:hAnsi="Consolas" w:cs="Times New Roman"/>
@@ -1025,6 +1170,7 @@
         </w:rPr>
         <w:t>    </w:t>
       </w:r>
+      <w:proofErr w:type="gramStart"/>
       <w:r>
         <w:rPr>
           <w:rFonts w:ascii="Consolas" w:eastAsia="Times New Roman" w:hAnsi="Consolas" w:cs="Times New Roman"/>
@@ -1034,6 +1180,7 @@
         </w:rPr>
         <w:t>align-items</w:t>
       </w:r>
+      <w:proofErr w:type="gramEnd"/>
       <w:r>
         <w:rPr>
           <w:rFonts w:ascii="Consolas" w:eastAsia="Times New Roman" w:hAnsi="Consolas" w:cs="Times New Roman"/>
@@ -1082,6 +1229,7 @@
         </w:rPr>
         <w:t>    </w:t>
       </w:r>
+      <w:proofErr w:type="gramStart"/>
       <w:r>
         <w:rPr>
           <w:rFonts w:ascii="Consolas" w:eastAsia="Times New Roman" w:hAnsi="Consolas" w:cs="Times New Roman"/>
@@ -1091,6 +1239,7 @@
         </w:rPr>
         <w:t>margin-right</w:t>
       </w:r>
+      <w:proofErr w:type="gramEnd"/>
       <w:r>
         <w:rPr>
           <w:rFonts w:ascii="Consolas" w:eastAsia="Times New Roman" w:hAnsi="Consolas" w:cs="Times New Roman"/>
@@ -1139,6 +1288,7 @@
         </w:rPr>
         <w:t>    </w:t>
       </w:r>
+      <w:proofErr w:type="gramStart"/>
       <w:r>
         <w:rPr>
           <w:rFonts w:ascii="Consolas" w:eastAsia="Times New Roman" w:hAnsi="Consolas" w:cs="Times New Roman"/>
@@ -1148,6 +1298,7 @@
         </w:rPr>
         <w:t>color</w:t>
       </w:r>
+      <w:proofErr w:type="gramEnd"/>
       <w:r>
         <w:rPr>
           <w:rFonts w:ascii="Consolas" w:eastAsia="Times New Roman" w:hAnsi="Consolas" w:cs="Times New Roman"/>
@@ -1196,6 +1347,7 @@
         </w:rPr>
         <w:t>    </w:t>
       </w:r>
+      <w:proofErr w:type="gramStart"/>
       <w:r>
         <w:rPr>
           <w:rFonts w:ascii="Consolas" w:eastAsia="Times New Roman" w:hAnsi="Consolas" w:cs="Times New Roman"/>
@@ -1205,6 +1357,7 @@
         </w:rPr>
         <w:t>cursor</w:t>
       </w:r>
+      <w:proofErr w:type="gramEnd"/>
       <w:r>
         <w:rPr>
           <w:rFonts w:ascii="Consolas" w:eastAsia="Times New Roman" w:hAnsi="Consolas" w:cs="Times New Roman"/>
@@ -1271,6 +1424,7 @@
           <w:szCs w:val="21"/>
         </w:rPr>
       </w:pPr>
+      <w:proofErr w:type="gramStart"/>
       <w:r>
         <w:rPr>
           <w:rFonts w:ascii="Consolas" w:eastAsia="Times New Roman" w:hAnsi="Consolas" w:cs="Times New Roman"/>
@@ -1280,6 +1434,7 @@
         </w:rPr>
         <w:t>import</w:t>
       </w:r>
+      <w:proofErr w:type="gramEnd"/>
       <w:r>
         <w:rPr>
           <w:rFonts w:ascii="Consolas" w:eastAsia="Times New Roman" w:hAnsi="Consolas" w:cs="Times New Roman"/>
@@ -1332,20 +1487,41 @@
           <w:sz w:val="21"/>
           <w:szCs w:val="21"/>
         </w:rPr>
-        <w:t>'@material-ui/core'</w:t>
-      </w:r>
-    </w:p>
-    <w:p>
-      <w:pPr>
-        <w:shd w:val="clear" w:color="auto" w:fill="1E1E1E"/>
-        <w:spacing w:after="0" w:line="285" w:lineRule="atLeast"/>
-        <w:rPr>
-          <w:rFonts w:ascii="Consolas" w:eastAsia="Times New Roman" w:hAnsi="Consolas" w:cs="Times New Roman"/>
-          <w:color w:val="D4D4D4"/>
-          <w:sz w:val="21"/>
-          <w:szCs w:val="21"/>
-        </w:rPr>
-      </w:pPr>
+        <w:t>'@material-</w:t>
+      </w:r>
+      <w:proofErr w:type="spellStart"/>
+      <w:r>
+        <w:rPr>
+          <w:rFonts w:ascii="Consolas" w:eastAsia="Times New Roman" w:hAnsi="Consolas" w:cs="Times New Roman"/>
+          <w:color w:val="CE9178"/>
+          <w:sz w:val="21"/>
+          <w:szCs w:val="21"/>
+        </w:rPr>
+        <w:t>ui</w:t>
+      </w:r>
+      <w:proofErr w:type="spellEnd"/>
+      <w:r>
+        <w:rPr>
+          <w:rFonts w:ascii="Consolas" w:eastAsia="Times New Roman" w:hAnsi="Consolas" w:cs="Times New Roman"/>
+          <w:color w:val="CE9178"/>
+          <w:sz w:val="21"/>
+          <w:szCs w:val="21"/>
+        </w:rPr>
+        <w:t>/core'</w:t>
+      </w:r>
+    </w:p>
+    <w:p>
+      <w:pPr>
+        <w:shd w:val="clear" w:color="auto" w:fill="1E1E1E"/>
+        <w:spacing w:after="0" w:line="285" w:lineRule="atLeast"/>
+        <w:rPr>
+          <w:rFonts w:ascii="Consolas" w:eastAsia="Times New Roman" w:hAnsi="Consolas" w:cs="Times New Roman"/>
+          <w:color w:val="D4D4D4"/>
+          <w:sz w:val="21"/>
+          <w:szCs w:val="21"/>
+        </w:rPr>
+      </w:pPr>
+      <w:proofErr w:type="gramStart"/>
       <w:r>
         <w:rPr>
           <w:rFonts w:ascii="Consolas" w:eastAsia="Times New Roman" w:hAnsi="Consolas" w:cs="Times New Roman"/>
@@ -1355,6 +1531,7 @@
         </w:rPr>
         <w:t>import</w:t>
       </w:r>
+      <w:proofErr w:type="gramEnd"/>
       <w:r>
         <w:rPr>
           <w:rFonts w:ascii="Consolas" w:eastAsia="Times New Roman" w:hAnsi="Consolas" w:cs="Times New Roman"/>
@@ -1421,6 +1598,7 @@
           <w:szCs w:val="21"/>
         </w:rPr>
       </w:pPr>
+      <w:proofErr w:type="gramStart"/>
       <w:r>
         <w:rPr>
           <w:rFonts w:ascii="Consolas" w:eastAsia="Times New Roman" w:hAnsi="Consolas" w:cs="Times New Roman"/>
@@ -1430,6 +1608,7 @@
         </w:rPr>
         <w:t>import</w:t>
       </w:r>
+      <w:proofErr w:type="gramEnd"/>
       <w:r>
         <w:rPr>
           <w:rFonts w:ascii="Consolas" w:eastAsia="Times New Roman" w:hAnsi="Consolas" w:cs="Times New Roman"/>
@@ -1472,6 +1651,7 @@
           <w:szCs w:val="21"/>
         </w:rPr>
       </w:pPr>
+      <w:proofErr w:type="gramStart"/>
       <w:r>
         <w:rPr>
           <w:rFonts w:ascii="Consolas" w:eastAsia="Times New Roman" w:hAnsi="Consolas" w:cs="Times New Roman"/>
@@ -1481,6 +1661,7 @@
         </w:rPr>
         <w:t>function</w:t>
       </w:r>
+      <w:proofErr w:type="gramEnd"/>
       <w:r>
         <w:rPr>
           <w:rFonts w:ascii="Consolas" w:eastAsia="Times New Roman" w:hAnsi="Consolas" w:cs="Times New Roman"/>
@@ -1541,6 +1722,8 @@
         </w:rPr>
         <w:t>    </w:t>
       </w:r>
+      <w:proofErr w:type="spellStart"/>
+      <w:proofErr w:type="gramStart"/>
       <w:r>
         <w:rPr>
           <w:rFonts w:ascii="Consolas" w:eastAsia="Times New Roman" w:hAnsi="Consolas" w:cs="Times New Roman"/>
@@ -1550,6 +1733,8 @@
         </w:rPr>
         <w:t>const</w:t>
       </w:r>
+      <w:proofErr w:type="spellEnd"/>
+      <w:proofErr w:type="gramEnd"/>
       <w:r>
         <w:rPr>
           <w:rFonts w:ascii="Consolas" w:eastAsia="Times New Roman" w:hAnsi="Consolas" w:cs="Times New Roman"/>
@@ -1559,6 +1744,7 @@
         </w:rPr>
         <w:t> </w:t>
       </w:r>
+      <w:proofErr w:type="spellStart"/>
       <w:r>
         <w:rPr>
           <w:rFonts w:ascii="Consolas" w:eastAsia="Times New Roman" w:hAnsi="Consolas" w:cs="Times New Roman"/>
@@ -1568,6 +1754,7 @@
         </w:rPr>
         <w:t>recentItem</w:t>
       </w:r>
+      <w:proofErr w:type="spellEnd"/>
       <w:r>
         <w:rPr>
           <w:rFonts w:ascii="Consolas" w:eastAsia="Times New Roman" w:hAnsi="Consolas" w:cs="Times New Roman"/>
@@ -1661,6 +1848,7 @@
         </w:rPr>
         <w:t> </w:t>
       </w:r>
+      <w:proofErr w:type="spellStart"/>
       <w:r>
         <w:rPr>
           <w:rFonts w:ascii="Consolas" w:eastAsia="Times New Roman" w:hAnsi="Consolas" w:cs="Times New Roman"/>
@@ -1670,6 +1858,7 @@
         </w:rPr>
         <w:t>className</w:t>
       </w:r>
+      <w:proofErr w:type="spellEnd"/>
       <w:r>
         <w:rPr>
           <w:rFonts w:ascii="Consolas" w:eastAsia="Times New Roman" w:hAnsi="Consolas" w:cs="Times New Roman"/>
@@ -1686,7 +1875,27 @@
           <w:sz w:val="21"/>
           <w:szCs w:val="21"/>
         </w:rPr>
-        <w:t>"sidebar__recentItem"</w:t>
+        <w:t>"sidebar__</w:t>
+      </w:r>
+      <w:proofErr w:type="spellStart"/>
+      <w:r>
+        <w:rPr>
+          <w:rFonts w:ascii="Consolas" w:eastAsia="Times New Roman" w:hAnsi="Consolas" w:cs="Times New Roman"/>
+          <w:color w:val="CE9178"/>
+          <w:sz w:val="21"/>
+          <w:szCs w:val="21"/>
+        </w:rPr>
+        <w:t>recentItem</w:t>
+      </w:r>
+      <w:proofErr w:type="spellEnd"/>
+      <w:r>
+        <w:rPr>
+          <w:rFonts w:ascii="Consolas" w:eastAsia="Times New Roman" w:hAnsi="Consolas" w:cs="Times New Roman"/>
+          <w:color w:val="CE9178"/>
+          <w:sz w:val="21"/>
+          <w:szCs w:val="21"/>
+        </w:rPr>
+        <w:t>"</w:t>
       </w:r>
       <w:r>
         <w:rPr>
@@ -1745,6 +1954,7 @@
         </w:rPr>
         <w:t> </w:t>
       </w:r>
+      <w:proofErr w:type="spellStart"/>
       <w:r>
         <w:rPr>
           <w:rFonts w:ascii="Consolas" w:eastAsia="Times New Roman" w:hAnsi="Consolas" w:cs="Times New Roman"/>
@@ -1754,6 +1964,7 @@
         </w:rPr>
         <w:t>className</w:t>
       </w:r>
+      <w:proofErr w:type="spellEnd"/>
       <w:r>
         <w:rPr>
           <w:rFonts w:ascii="Consolas" w:eastAsia="Times New Roman" w:hAnsi="Consolas" w:cs="Times New Roman"/>
@@ -1770,7 +1981,27 @@
           <w:sz w:val="21"/>
           <w:szCs w:val="21"/>
         </w:rPr>
-        <w:t>"sidebar__hash"</w:t>
+        <w:t>"</w:t>
+      </w:r>
+      <w:proofErr w:type="spellStart"/>
+      <w:r>
+        <w:rPr>
+          <w:rFonts w:ascii="Consolas" w:eastAsia="Times New Roman" w:hAnsi="Consolas" w:cs="Times New Roman"/>
+          <w:color w:val="CE9178"/>
+          <w:sz w:val="21"/>
+          <w:szCs w:val="21"/>
+        </w:rPr>
+        <w:t>sidebar__hash</w:t>
+      </w:r>
+      <w:proofErr w:type="spellEnd"/>
+      <w:r>
+        <w:rPr>
+          <w:rFonts w:ascii="Consolas" w:eastAsia="Times New Roman" w:hAnsi="Consolas" w:cs="Times New Roman"/>
+          <w:color w:val="CE9178"/>
+          <w:sz w:val="21"/>
+          <w:szCs w:val="21"/>
+        </w:rPr>
+        <w:t>"</w:t>
       </w:r>
       <w:r>
         <w:rPr>
@@ -1856,6 +2087,7 @@
         </w:rPr>
         <w:t>p</w:t>
       </w:r>
+      <w:proofErr w:type="gramStart"/>
       <w:r>
         <w:rPr>
           <w:rFonts w:ascii="Consolas" w:eastAsia="Times New Roman" w:hAnsi="Consolas" w:cs="Times New Roman"/>
@@ -1874,6 +2106,7 @@
         </w:rPr>
         <w:t>{</w:t>
       </w:r>
+      <w:proofErr w:type="gramEnd"/>
       <w:r>
         <w:rPr>
           <w:rFonts w:ascii="Consolas" w:eastAsia="Times New Roman" w:hAnsi="Consolas" w:cs="Times New Roman"/>
@@ -2021,6 +2254,7 @@
         </w:rPr>
         <w:t>    </w:t>
       </w:r>
+      <w:proofErr w:type="gramStart"/>
       <w:r>
         <w:rPr>
           <w:rFonts w:ascii="Consolas" w:eastAsia="Times New Roman" w:hAnsi="Consolas" w:cs="Times New Roman"/>
@@ -2030,6 +2264,7 @@
         </w:rPr>
         <w:t>return</w:t>
       </w:r>
+      <w:proofErr w:type="gramEnd"/>
       <w:r>
         <w:rPr>
           <w:rFonts w:ascii="Consolas" w:eastAsia="Times New Roman" w:hAnsi="Consolas" w:cs="Times New Roman"/>
@@ -2087,6 +2322,7 @@
         </w:rPr>
         <w:t> </w:t>
       </w:r>
+      <w:proofErr w:type="spellStart"/>
       <w:r>
         <w:rPr>
           <w:rFonts w:ascii="Consolas" w:eastAsia="Times New Roman" w:hAnsi="Consolas" w:cs="Times New Roman"/>
@@ -2096,6 +2332,7 @@
         </w:rPr>
         <w:t>className</w:t>
       </w:r>
+      <w:proofErr w:type="spellEnd"/>
       <w:r>
         <w:rPr>
           <w:rFonts w:ascii="Consolas" w:eastAsia="Times New Roman" w:hAnsi="Consolas" w:cs="Times New Roman"/>
@@ -2183,6 +2420,7 @@
         </w:rPr>
         <w:t> </w:t>
       </w:r>
+      <w:proofErr w:type="spellStart"/>
       <w:r>
         <w:rPr>
           <w:rFonts w:ascii="Consolas" w:eastAsia="Times New Roman" w:hAnsi="Consolas" w:cs="Times New Roman"/>
@@ -2192,6 +2430,7 @@
         </w:rPr>
         <w:t>className</w:t>
       </w:r>
+      <w:proofErr w:type="spellEnd"/>
       <w:r>
         <w:rPr>
           <w:rFonts w:ascii="Consolas" w:eastAsia="Times New Roman" w:hAnsi="Consolas" w:cs="Times New Roman"/>
@@ -2208,7 +2447,27 @@
           <w:sz w:val="21"/>
           <w:szCs w:val="21"/>
         </w:rPr>
-        <w:t>"sidebar__bottom"</w:t>
+        <w:t>"</w:t>
+      </w:r>
+      <w:proofErr w:type="spellStart"/>
+      <w:r>
+        <w:rPr>
+          <w:rFonts w:ascii="Consolas" w:eastAsia="Times New Roman" w:hAnsi="Consolas" w:cs="Times New Roman"/>
+          <w:color w:val="CE9178"/>
+          <w:sz w:val="21"/>
+          <w:szCs w:val="21"/>
+        </w:rPr>
+        <w:t>sidebar__bottom</w:t>
+      </w:r>
+      <w:proofErr w:type="spellEnd"/>
+      <w:r>
+        <w:rPr>
+          <w:rFonts w:ascii="Consolas" w:eastAsia="Times New Roman" w:hAnsi="Consolas" w:cs="Times New Roman"/>
+          <w:color w:val="CE9178"/>
+          <w:sz w:val="21"/>
+          <w:szCs w:val="21"/>
+        </w:rPr>
+        <w:t>"</w:t>
       </w:r>
       <w:r>
         <w:rPr>
@@ -2333,6 +2592,8 @@
         </w:rPr>
         <w:t>{</w:t>
       </w:r>
+      <w:proofErr w:type="spellStart"/>
+      <w:proofErr w:type="gramStart"/>
       <w:r>
         <w:rPr>
           <w:rFonts w:ascii="Consolas" w:eastAsia="Times New Roman" w:hAnsi="Consolas" w:cs="Times New Roman"/>
@@ -2342,6 +2603,7 @@
         </w:rPr>
         <w:t>recentItem</w:t>
       </w:r>
+      <w:proofErr w:type="spellEnd"/>
       <w:r>
         <w:rPr>
           <w:rFonts w:ascii="Consolas" w:eastAsia="Times New Roman" w:hAnsi="Consolas" w:cs="Times New Roman"/>
@@ -2351,6 +2613,7 @@
         </w:rPr>
         <w:t>(</w:t>
       </w:r>
+      <w:proofErr w:type="gramEnd"/>
       <w:r>
         <w:rPr>
           <w:rFonts w:ascii="Consolas" w:eastAsia="Times New Roman" w:hAnsi="Consolas" w:cs="Times New Roman"/>
@@ -2358,7 +2621,27 @@
           <w:sz w:val="21"/>
           <w:szCs w:val="21"/>
         </w:rPr>
-        <w:t>'reactjs'</w:t>
+        <w:t>'</w:t>
+      </w:r>
+      <w:proofErr w:type="spellStart"/>
+      <w:r>
+        <w:rPr>
+          <w:rFonts w:ascii="Consolas" w:eastAsia="Times New Roman" w:hAnsi="Consolas" w:cs="Times New Roman"/>
+          <w:color w:val="CE9178"/>
+          <w:sz w:val="21"/>
+          <w:szCs w:val="21"/>
+        </w:rPr>
+        <w:t>reactjs</w:t>
+      </w:r>
+      <w:proofErr w:type="spellEnd"/>
+      <w:r>
+        <w:rPr>
+          <w:rFonts w:ascii="Consolas" w:eastAsia="Times New Roman" w:hAnsi="Consolas" w:cs="Times New Roman"/>
+          <w:color w:val="CE9178"/>
+          <w:sz w:val="21"/>
+          <w:szCs w:val="21"/>
+        </w:rPr>
+        <w:t>'</w:t>
       </w:r>
       <w:r>
         <w:rPr>
@@ -2408,6 +2691,8 @@
         </w:rPr>
         <w:t>{</w:t>
       </w:r>
+      <w:proofErr w:type="spellStart"/>
+      <w:proofErr w:type="gramStart"/>
       <w:r>
         <w:rPr>
           <w:rFonts w:ascii="Consolas" w:eastAsia="Times New Roman" w:hAnsi="Consolas" w:cs="Times New Roman"/>
@@ -2417,6 +2702,7 @@
         </w:rPr>
         <w:t>recentItem</w:t>
       </w:r>
+      <w:proofErr w:type="spellEnd"/>
       <w:r>
         <w:rPr>
           <w:rFonts w:ascii="Consolas" w:eastAsia="Times New Roman" w:hAnsi="Consolas" w:cs="Times New Roman"/>
@@ -2426,6 +2712,7 @@
         </w:rPr>
         <w:t>(</w:t>
       </w:r>
+      <w:proofErr w:type="gramEnd"/>
       <w:r>
         <w:rPr>
           <w:rFonts w:ascii="Consolas" w:eastAsia="Times New Roman" w:hAnsi="Consolas" w:cs="Times New Roman"/>
@@ -2483,6 +2770,8 @@
         </w:rPr>
         <w:t>{</w:t>
       </w:r>
+      <w:proofErr w:type="spellStart"/>
+      <w:proofErr w:type="gramStart"/>
       <w:r>
         <w:rPr>
           <w:rFonts w:ascii="Consolas" w:eastAsia="Times New Roman" w:hAnsi="Consolas" w:cs="Times New Roman"/>
@@ -2492,6 +2781,7 @@
         </w:rPr>
         <w:t>recentItem</w:t>
       </w:r>
+      <w:proofErr w:type="spellEnd"/>
       <w:r>
         <w:rPr>
           <w:rFonts w:ascii="Consolas" w:eastAsia="Times New Roman" w:hAnsi="Consolas" w:cs="Times New Roman"/>
@@ -2501,6 +2791,7 @@
         </w:rPr>
         <w:t>(</w:t>
       </w:r>
+      <w:proofErr w:type="gramEnd"/>
       <w:r>
         <w:rPr>
           <w:rFonts w:ascii="Consolas" w:eastAsia="Times New Roman" w:hAnsi="Consolas" w:cs="Times New Roman"/>
@@ -2508,7 +2799,27 @@
           <w:sz w:val="21"/>
           <w:szCs w:val="21"/>
         </w:rPr>
-        <w:t>'fullstack'</w:t>
+        <w:t>'</w:t>
+      </w:r>
+      <w:proofErr w:type="spellStart"/>
+      <w:r>
+        <w:rPr>
+          <w:rFonts w:ascii="Consolas" w:eastAsia="Times New Roman" w:hAnsi="Consolas" w:cs="Times New Roman"/>
+          <w:color w:val="CE9178"/>
+          <w:sz w:val="21"/>
+          <w:szCs w:val="21"/>
+        </w:rPr>
+        <w:t>fullstack</w:t>
+      </w:r>
+      <w:proofErr w:type="spellEnd"/>
+      <w:r>
+        <w:rPr>
+          <w:rFonts w:ascii="Consolas" w:eastAsia="Times New Roman" w:hAnsi="Consolas" w:cs="Times New Roman"/>
+          <w:color w:val="CE9178"/>
+          <w:sz w:val="21"/>
+          <w:szCs w:val="21"/>
+        </w:rPr>
+        <w:t>'</w:t>
       </w:r>
       <w:r>
         <w:rPr>
@@ -2558,6 +2869,8 @@
         </w:rPr>
         <w:t>{</w:t>
       </w:r>
+      <w:proofErr w:type="spellStart"/>
+      <w:proofErr w:type="gramStart"/>
       <w:r>
         <w:rPr>
           <w:rFonts w:ascii="Consolas" w:eastAsia="Times New Roman" w:hAnsi="Consolas" w:cs="Times New Roman"/>
@@ -2567,6 +2880,7 @@
         </w:rPr>
         <w:t>recentItem</w:t>
       </w:r>
+      <w:proofErr w:type="spellEnd"/>
       <w:r>
         <w:rPr>
           <w:rFonts w:ascii="Consolas" w:eastAsia="Times New Roman" w:hAnsi="Consolas" w:cs="Times New Roman"/>
@@ -2576,6 +2890,7 @@
         </w:rPr>
         <w:t>(</w:t>
       </w:r>
+      <w:proofErr w:type="gramEnd"/>
       <w:r>
         <w:rPr>
           <w:rFonts w:ascii="Consolas" w:eastAsia="Times New Roman" w:hAnsi="Consolas" w:cs="Times New Roman"/>
@@ -2633,6 +2948,8 @@
         </w:rPr>
         <w:t>{</w:t>
       </w:r>
+      <w:proofErr w:type="spellStart"/>
+      <w:proofErr w:type="gramStart"/>
       <w:r>
         <w:rPr>
           <w:rFonts w:ascii="Consolas" w:eastAsia="Times New Roman" w:hAnsi="Consolas" w:cs="Times New Roman"/>
@@ -2642,6 +2959,7 @@
         </w:rPr>
         <w:t>recentItem</w:t>
       </w:r>
+      <w:proofErr w:type="spellEnd"/>
       <w:r>
         <w:rPr>
           <w:rFonts w:ascii="Consolas" w:eastAsia="Times New Roman" w:hAnsi="Consolas" w:cs="Times New Roman"/>
@@ -2651,6 +2969,7 @@
         </w:rPr>
         <w:t>(</w:t>
       </w:r>
+      <w:proofErr w:type="gramEnd"/>
       <w:r>
         <w:rPr>
           <w:rFonts w:ascii="Consolas" w:eastAsia="Times New Roman" w:hAnsi="Consolas" w:cs="Times New Roman"/>
@@ -2852,6 +3171,7 @@
           <w:szCs w:val="21"/>
         </w:rPr>
       </w:pPr>
+      <w:proofErr w:type="gramStart"/>
       <w:r>
         <w:rPr>
           <w:rFonts w:ascii="Consolas" w:eastAsia="Times New Roman" w:hAnsi="Consolas" w:cs="Times New Roman"/>
@@ -2861,6 +3181,7 @@
         </w:rPr>
         <w:t>export</w:t>
       </w:r>
+      <w:proofErr w:type="gramEnd"/>
       <w:r>
         <w:rPr>
           <w:rFonts w:ascii="Consolas" w:eastAsia="Times New Roman" w:hAnsi="Consolas" w:cs="Times New Roman"/>
@@ -2968,6 +3289,7 @@
         </w:rPr>
         <w:t> </w:t>
       </w:r>
+      <w:proofErr w:type="spellStart"/>
       <w:r>
         <w:rPr>
           <w:rFonts w:ascii="Consolas" w:eastAsia="Times New Roman" w:hAnsi="Consolas" w:cs="Times New Roman"/>
@@ -2977,6 +3299,7 @@
         </w:rPr>
         <w:t>className</w:t>
       </w:r>
+      <w:proofErr w:type="spellEnd"/>
       <w:r>
         <w:rPr>
           <w:rFonts w:ascii="Consolas" w:eastAsia="Times New Roman" w:hAnsi="Consolas" w:cs="Times New Roman"/>
@@ -2993,7 +3316,27 @@
           <w:sz w:val="21"/>
           <w:szCs w:val="21"/>
         </w:rPr>
-        <w:t>"post__body"</w:t>
+        <w:t>"</w:t>
+      </w:r>
+      <w:proofErr w:type="spellStart"/>
+      <w:r>
+        <w:rPr>
+          <w:rFonts w:ascii="Consolas" w:eastAsia="Times New Roman" w:hAnsi="Consolas" w:cs="Times New Roman"/>
+          <w:color w:val="CE9178"/>
+          <w:sz w:val="21"/>
+          <w:szCs w:val="21"/>
+        </w:rPr>
+        <w:t>post__body</w:t>
+      </w:r>
+      <w:proofErr w:type="spellEnd"/>
+      <w:r>
+        <w:rPr>
+          <w:rFonts w:ascii="Consolas" w:eastAsia="Times New Roman" w:hAnsi="Consolas" w:cs="Times New Roman"/>
+          <w:color w:val="CE9178"/>
+          <w:sz w:val="21"/>
+          <w:szCs w:val="21"/>
+        </w:rPr>
+        <w:t>"</w:t>
       </w:r>
       <w:r>
         <w:rPr>
@@ -3043,6 +3386,7 @@
         </w:rPr>
         <w:t>p</w:t>
       </w:r>
+      <w:proofErr w:type="gramStart"/>
       <w:r>
         <w:rPr>
           <w:rFonts w:ascii="Consolas" w:eastAsia="Times New Roman" w:hAnsi="Consolas" w:cs="Times New Roman"/>
@@ -3061,6 +3405,7 @@
         </w:rPr>
         <w:t>{</w:t>
       </w:r>
+      <w:proofErr w:type="gramEnd"/>
       <w:r>
         <w:rPr>
           <w:rFonts w:ascii="Consolas" w:eastAsia="Times New Roman" w:hAnsi="Consolas" w:cs="Times New Roman"/>
@@ -3174,8 +3519,29 @@
           <w:sz w:val="21"/>
           <w:szCs w:val="21"/>
         </w:rPr>
-        <w:t>.post__body</w:t>
-      </w:r>
+        <w:t>.</w:t>
+      </w:r>
+      <w:proofErr w:type="spellStart"/>
+      <w:r>
+        <w:rPr>
+          <w:rFonts w:ascii="Consolas" w:eastAsia="Times New Roman" w:hAnsi="Consolas" w:cs="Times New Roman"/>
+          <w:color w:val="D7BA7D"/>
+          <w:sz w:val="21"/>
+          <w:szCs w:val="21"/>
+        </w:rPr>
+        <w:t>post__</w:t>
+      </w:r>
+      <w:proofErr w:type="gramStart"/>
+      <w:r>
+        <w:rPr>
+          <w:rFonts w:ascii="Consolas" w:eastAsia="Times New Roman" w:hAnsi="Consolas" w:cs="Times New Roman"/>
+          <w:color w:val="D7BA7D"/>
+          <w:sz w:val="21"/>
+          <w:szCs w:val="21"/>
+        </w:rPr>
+        <w:t>body</w:t>
+      </w:r>
+      <w:proofErr w:type="spellEnd"/>
       <w:r>
         <w:rPr>
           <w:rFonts w:ascii="Consolas" w:eastAsia="Times New Roman" w:hAnsi="Consolas" w:cs="Times New Roman"/>
@@ -3185,6 +3551,7 @@
         </w:rPr>
         <w:t>{</w:t>
       </w:r>
+      <w:proofErr w:type="gramEnd"/>
     </w:p>
     <w:p>
       <w:pPr>
@@ -3207,6 +3574,7 @@
         <w:lastRenderedPageBreak/>
         <w:t>    </w:t>
       </w:r>
+      <w:proofErr w:type="gramStart"/>
       <w:r>
         <w:rPr>
           <w:rFonts w:ascii="Consolas" w:eastAsia="Times New Roman" w:hAnsi="Consolas" w:cs="Times New Roman"/>
@@ -3216,6 +3584,7 @@
         </w:rPr>
         <w:t>overflow-wrap</w:t>
       </w:r>
+      <w:proofErr w:type="gramEnd"/>
       <w:r>
         <w:rPr>
           <w:rFonts w:ascii="Consolas" w:eastAsia="Times New Roman" w:hAnsi="Consolas" w:cs="Times New Roman"/>
@@ -3262,20 +3631,29 @@
     <w:p/>
     <w:p>
       <w:r>
-        <w:t>Firebase for authentication and db:</w:t>
-      </w:r>
-    </w:p>
-    <w:p>
-      <w:pPr>
-        <w:shd w:val="clear" w:color="auto" w:fill="1E1E1E"/>
-        <w:spacing w:after="0" w:line="285" w:lineRule="atLeast"/>
-        <w:rPr>
-          <w:rFonts w:ascii="Consolas" w:eastAsia="Times New Roman" w:hAnsi="Consolas" w:cs="Times New Roman"/>
-          <w:color w:val="D4D4D4"/>
-          <w:sz w:val="21"/>
-          <w:szCs w:val="21"/>
-        </w:rPr>
-      </w:pPr>
+        <w:t xml:space="preserve">Firebase for authentication and </w:t>
+      </w:r>
+      <w:proofErr w:type="spellStart"/>
+      <w:r>
+        <w:t>db</w:t>
+      </w:r>
+      <w:proofErr w:type="spellEnd"/>
+      <w:r>
+        <w:t>:</w:t>
+      </w:r>
+    </w:p>
+    <w:p>
+      <w:pPr>
+        <w:shd w:val="clear" w:color="auto" w:fill="1E1E1E"/>
+        <w:spacing w:after="0" w:line="285" w:lineRule="atLeast"/>
+        <w:rPr>
+          <w:rFonts w:ascii="Consolas" w:eastAsia="Times New Roman" w:hAnsi="Consolas" w:cs="Times New Roman"/>
+          <w:color w:val="D4D4D4"/>
+          <w:sz w:val="21"/>
+          <w:szCs w:val="21"/>
+        </w:rPr>
+      </w:pPr>
+      <w:proofErr w:type="gramStart"/>
       <w:r>
         <w:rPr>
           <w:rFonts w:ascii="Consolas" w:eastAsia="Times New Roman" w:hAnsi="Consolas" w:cs="Times New Roman"/>
@@ -3285,6 +3663,7 @@
         </w:rPr>
         <w:t>import</w:t>
       </w:r>
+      <w:proofErr w:type="gramEnd"/>
       <w:r>
         <w:rPr>
           <w:rFonts w:ascii="Consolas" w:eastAsia="Times New Roman" w:hAnsi="Consolas" w:cs="Times New Roman"/>
@@ -3372,6 +3751,8 @@
           <w:szCs w:val="21"/>
         </w:rPr>
       </w:pPr>
+      <w:proofErr w:type="spellStart"/>
+      <w:proofErr w:type="gramStart"/>
       <w:r>
         <w:rPr>
           <w:rFonts w:ascii="Consolas" w:eastAsia="Times New Roman" w:hAnsi="Consolas" w:cs="Times New Roman"/>
@@ -3381,6 +3762,8 @@
         </w:rPr>
         <w:t>const</w:t>
       </w:r>
+      <w:proofErr w:type="spellEnd"/>
+      <w:proofErr w:type="gramEnd"/>
       <w:r>
         <w:rPr>
           <w:rFonts w:ascii="Consolas" w:eastAsia="Times New Roman" w:hAnsi="Consolas" w:cs="Times New Roman"/>
@@ -3390,6 +3773,7 @@
         </w:rPr>
         <w:t> </w:t>
       </w:r>
+      <w:proofErr w:type="spellStart"/>
       <w:r>
         <w:rPr>
           <w:rFonts w:ascii="Consolas" w:eastAsia="Times New Roman" w:hAnsi="Consolas" w:cs="Times New Roman"/>
@@ -3399,6 +3783,7 @@
         </w:rPr>
         <w:t>firebaseConfig</w:t>
       </w:r>
+      <w:proofErr w:type="spellEnd"/>
       <w:r>
         <w:rPr>
           <w:rFonts w:ascii="Consolas" w:eastAsia="Times New Roman" w:hAnsi="Consolas" w:cs="Times New Roman"/>
@@ -3429,6 +3814,8 @@
         </w:rPr>
         <w:t>  </w:t>
       </w:r>
+      <w:proofErr w:type="spellStart"/>
+      <w:proofErr w:type="gramStart"/>
       <w:r>
         <w:rPr>
           <w:rFonts w:ascii="Consolas" w:eastAsia="Times New Roman" w:hAnsi="Consolas" w:cs="Times New Roman"/>
@@ -3436,7 +3823,18 @@
           <w:sz w:val="21"/>
           <w:szCs w:val="21"/>
         </w:rPr>
-        <w:t>apiKey:</w:t>
+        <w:t>apiKey</w:t>
+      </w:r>
+      <w:proofErr w:type="spellEnd"/>
+      <w:proofErr w:type="gramEnd"/>
+      <w:r>
+        <w:rPr>
+          <w:rFonts w:ascii="Consolas" w:eastAsia="Times New Roman" w:hAnsi="Consolas" w:cs="Times New Roman"/>
+          <w:color w:val="9CDCFE"/>
+          <w:sz w:val="21"/>
+          <w:szCs w:val="21"/>
+        </w:rPr>
+        <w:t>:</w:t>
       </w:r>
       <w:r>
         <w:rPr>
@@ -3486,6 +3884,8 @@
         </w:rPr>
         <w:t>  </w:t>
       </w:r>
+      <w:proofErr w:type="spellStart"/>
+      <w:proofErr w:type="gramStart"/>
       <w:r>
         <w:rPr>
           <w:rFonts w:ascii="Consolas" w:eastAsia="Times New Roman" w:hAnsi="Consolas" w:cs="Times New Roman"/>
@@ -3493,7 +3893,18 @@
           <w:sz w:val="21"/>
           <w:szCs w:val="21"/>
         </w:rPr>
-        <w:t>authDomain:</w:t>
+        <w:t>authDomain</w:t>
+      </w:r>
+      <w:proofErr w:type="spellEnd"/>
+      <w:proofErr w:type="gramEnd"/>
+      <w:r>
+        <w:rPr>
+          <w:rFonts w:ascii="Consolas" w:eastAsia="Times New Roman" w:hAnsi="Consolas" w:cs="Times New Roman"/>
+          <w:color w:val="9CDCFE"/>
+          <w:sz w:val="21"/>
+          <w:szCs w:val="21"/>
+        </w:rPr>
+        <w:t>:</w:t>
       </w:r>
       <w:r>
         <w:rPr>
@@ -3543,6 +3954,8 @@
         </w:rPr>
         <w:t>  </w:t>
       </w:r>
+      <w:proofErr w:type="spellStart"/>
+      <w:proofErr w:type="gramStart"/>
       <w:r>
         <w:rPr>
           <w:rFonts w:ascii="Consolas" w:eastAsia="Times New Roman" w:hAnsi="Consolas" w:cs="Times New Roman"/>
@@ -3550,7 +3963,18 @@
           <w:sz w:val="21"/>
           <w:szCs w:val="21"/>
         </w:rPr>
-        <w:t>projectId:</w:t>
+        <w:t>projectId</w:t>
+      </w:r>
+      <w:proofErr w:type="spellEnd"/>
+      <w:proofErr w:type="gramEnd"/>
+      <w:r>
+        <w:rPr>
+          <w:rFonts w:ascii="Consolas" w:eastAsia="Times New Roman" w:hAnsi="Consolas" w:cs="Times New Roman"/>
+          <w:color w:val="9CDCFE"/>
+          <w:sz w:val="21"/>
+          <w:szCs w:val="21"/>
+        </w:rPr>
+        <w:t>:</w:t>
       </w:r>
       <w:r>
         <w:rPr>
@@ -3600,6 +4024,8 @@
         </w:rPr>
         <w:t>  </w:t>
       </w:r>
+      <w:proofErr w:type="spellStart"/>
+      <w:proofErr w:type="gramStart"/>
       <w:r>
         <w:rPr>
           <w:rFonts w:ascii="Consolas" w:eastAsia="Times New Roman" w:hAnsi="Consolas" w:cs="Times New Roman"/>
@@ -3607,7 +4033,18 @@
           <w:sz w:val="21"/>
           <w:szCs w:val="21"/>
         </w:rPr>
-        <w:t>storageBucket:</w:t>
+        <w:t>storageBucket</w:t>
+      </w:r>
+      <w:proofErr w:type="spellEnd"/>
+      <w:proofErr w:type="gramEnd"/>
+      <w:r>
+        <w:rPr>
+          <w:rFonts w:ascii="Consolas" w:eastAsia="Times New Roman" w:hAnsi="Consolas" w:cs="Times New Roman"/>
+          <w:color w:val="9CDCFE"/>
+          <w:sz w:val="21"/>
+          <w:szCs w:val="21"/>
+        </w:rPr>
+        <w:t>:</w:t>
       </w:r>
       <w:r>
         <w:rPr>
@@ -3657,6 +4094,8 @@
         </w:rPr>
         <w:t>  </w:t>
       </w:r>
+      <w:proofErr w:type="spellStart"/>
+      <w:proofErr w:type="gramStart"/>
       <w:r>
         <w:rPr>
           <w:rFonts w:ascii="Consolas" w:eastAsia="Times New Roman" w:hAnsi="Consolas" w:cs="Times New Roman"/>
@@ -3664,7 +4103,18 @@
           <w:sz w:val="21"/>
           <w:szCs w:val="21"/>
         </w:rPr>
-        <w:t>messagingSenderId:</w:t>
+        <w:t>messagingSenderId</w:t>
+      </w:r>
+      <w:proofErr w:type="spellEnd"/>
+      <w:proofErr w:type="gramEnd"/>
+      <w:r>
+        <w:rPr>
+          <w:rFonts w:ascii="Consolas" w:eastAsia="Times New Roman" w:hAnsi="Consolas" w:cs="Times New Roman"/>
+          <w:color w:val="9CDCFE"/>
+          <w:sz w:val="21"/>
+          <w:szCs w:val="21"/>
+        </w:rPr>
+        <w:t>:</w:t>
       </w:r>
       <w:r>
         <w:rPr>
@@ -3714,6 +4164,8 @@
         </w:rPr>
         <w:t>  </w:t>
       </w:r>
+      <w:proofErr w:type="spellStart"/>
+      <w:proofErr w:type="gramStart"/>
       <w:r>
         <w:rPr>
           <w:rFonts w:ascii="Consolas" w:eastAsia="Times New Roman" w:hAnsi="Consolas" w:cs="Times New Roman"/>
@@ -3721,7 +4173,18 @@
           <w:sz w:val="21"/>
           <w:szCs w:val="21"/>
         </w:rPr>
-        <w:t>appId:</w:t>
+        <w:t>appId</w:t>
+      </w:r>
+      <w:proofErr w:type="spellEnd"/>
+      <w:proofErr w:type="gramEnd"/>
+      <w:r>
+        <w:rPr>
+          <w:rFonts w:ascii="Consolas" w:eastAsia="Times New Roman" w:hAnsi="Consolas" w:cs="Times New Roman"/>
+          <w:color w:val="9CDCFE"/>
+          <w:sz w:val="21"/>
+          <w:szCs w:val="21"/>
+        </w:rPr>
+        <w:t>:</w:t>
       </w:r>
       <w:r>
         <w:rPr>
@@ -3807,6 +4270,8 @@
           <w:szCs w:val="21"/>
         </w:rPr>
       </w:pPr>
+      <w:proofErr w:type="spellStart"/>
+      <w:proofErr w:type="gramStart"/>
       <w:r>
         <w:rPr>
           <w:rFonts w:ascii="Consolas" w:eastAsia="Times New Roman" w:hAnsi="Consolas" w:cs="Times New Roman"/>
@@ -3816,6 +4281,8 @@
         </w:rPr>
         <w:t>const</w:t>
       </w:r>
+      <w:proofErr w:type="spellEnd"/>
+      <w:proofErr w:type="gramEnd"/>
       <w:r>
         <w:rPr>
           <w:rFonts w:ascii="Consolas" w:eastAsia="Times New Roman" w:hAnsi="Consolas" w:cs="Times New Roman"/>
@@ -3825,6 +4292,7 @@
         </w:rPr>
         <w:t> </w:t>
       </w:r>
+      <w:proofErr w:type="spellStart"/>
       <w:r>
         <w:rPr>
           <w:rFonts w:ascii="Consolas" w:eastAsia="Times New Roman" w:hAnsi="Consolas" w:cs="Times New Roman"/>
@@ -3834,6 +4302,7 @@
         </w:rPr>
         <w:t>firebaseApp</w:t>
       </w:r>
+      <w:proofErr w:type="spellEnd"/>
       <w:r>
         <w:rPr>
           <w:rFonts w:ascii="Consolas" w:eastAsia="Times New Roman" w:hAnsi="Consolas" w:cs="Times New Roman"/>
@@ -3843,6 +4312,7 @@
         </w:rPr>
         <w:t> = </w:t>
       </w:r>
+      <w:proofErr w:type="spellStart"/>
       <w:r>
         <w:rPr>
           <w:rFonts w:ascii="Consolas" w:eastAsia="Times New Roman" w:hAnsi="Consolas" w:cs="Times New Roman"/>
@@ -3870,6 +4340,7 @@
         </w:rPr>
         <w:t>initializeApp</w:t>
       </w:r>
+      <w:proofErr w:type="spellEnd"/>
       <w:r>
         <w:rPr>
           <w:rFonts w:ascii="Consolas" w:eastAsia="Times New Roman" w:hAnsi="Consolas" w:cs="Times New Roman"/>
@@ -3879,6 +4350,7 @@
         </w:rPr>
         <w:t>(</w:t>
       </w:r>
+      <w:proofErr w:type="spellStart"/>
       <w:r>
         <w:rPr>
           <w:rFonts w:ascii="Consolas" w:eastAsia="Times New Roman" w:hAnsi="Consolas" w:cs="Times New Roman"/>
@@ -3888,6 +4360,7 @@
         </w:rPr>
         <w:t>firebaseConfig</w:t>
       </w:r>
+      <w:proofErr w:type="spellEnd"/>
       <w:r>
         <w:rPr>
           <w:rFonts w:ascii="Consolas" w:eastAsia="Times New Roman" w:hAnsi="Consolas" w:cs="Times New Roman"/>
@@ -3909,6 +4382,8 @@
           <w:szCs w:val="21"/>
         </w:rPr>
       </w:pPr>
+      <w:proofErr w:type="spellStart"/>
+      <w:proofErr w:type="gramStart"/>
       <w:r>
         <w:rPr>
           <w:rFonts w:ascii="Consolas" w:eastAsia="Times New Roman" w:hAnsi="Consolas" w:cs="Times New Roman"/>
@@ -3918,6 +4393,8 @@
         </w:rPr>
         <w:t>const</w:t>
       </w:r>
+      <w:proofErr w:type="spellEnd"/>
+      <w:proofErr w:type="gramEnd"/>
       <w:r>
         <w:rPr>
           <w:rFonts w:ascii="Consolas" w:eastAsia="Times New Roman" w:hAnsi="Consolas" w:cs="Times New Roman"/>
@@ -3927,6 +4404,7 @@
         </w:rPr>
         <w:t> </w:t>
       </w:r>
+      <w:proofErr w:type="spellStart"/>
       <w:r>
         <w:rPr>
           <w:rFonts w:ascii="Consolas" w:eastAsia="Times New Roman" w:hAnsi="Consolas" w:cs="Times New Roman"/>
@@ -3936,6 +4414,7 @@
         </w:rPr>
         <w:t>db</w:t>
       </w:r>
+      <w:proofErr w:type="spellEnd"/>
       <w:r>
         <w:rPr>
           <w:rFonts w:ascii="Consolas" w:eastAsia="Times New Roman" w:hAnsi="Consolas" w:cs="Times New Roman"/>
@@ -3945,6 +4424,7 @@
         </w:rPr>
         <w:t> = </w:t>
       </w:r>
+      <w:proofErr w:type="spellStart"/>
       <w:r>
         <w:rPr>
           <w:rFonts w:ascii="Consolas" w:eastAsia="Times New Roman" w:hAnsi="Consolas" w:cs="Times New Roman"/>
@@ -3972,6 +4452,7 @@
         </w:rPr>
         <w:t>firestore</w:t>
       </w:r>
+      <w:proofErr w:type="spellEnd"/>
       <w:r>
         <w:rPr>
           <w:rFonts w:ascii="Consolas" w:eastAsia="Times New Roman" w:hAnsi="Consolas" w:cs="Times New Roman"/>
@@ -3993,6 +4474,8 @@
           <w:szCs w:val="21"/>
         </w:rPr>
       </w:pPr>
+      <w:proofErr w:type="spellStart"/>
+      <w:proofErr w:type="gramStart"/>
       <w:r>
         <w:rPr>
           <w:rFonts w:ascii="Consolas" w:eastAsia="Times New Roman" w:hAnsi="Consolas" w:cs="Times New Roman"/>
@@ -4002,6 +4485,8 @@
         </w:rPr>
         <w:t>const</w:t>
       </w:r>
+      <w:proofErr w:type="spellEnd"/>
+      <w:proofErr w:type="gramEnd"/>
       <w:r>
         <w:rPr>
           <w:rFonts w:ascii="Consolas" w:eastAsia="Times New Roman" w:hAnsi="Consolas" w:cs="Times New Roman"/>
@@ -4011,6 +4496,7 @@
         </w:rPr>
         <w:t> </w:t>
       </w:r>
+      <w:proofErr w:type="spellStart"/>
       <w:r>
         <w:rPr>
           <w:rFonts w:ascii="Consolas" w:eastAsia="Times New Roman" w:hAnsi="Consolas" w:cs="Times New Roman"/>
@@ -4020,6 +4506,7 @@
         </w:rPr>
         <w:t>auth</w:t>
       </w:r>
+      <w:proofErr w:type="spellEnd"/>
       <w:r>
         <w:rPr>
           <w:rFonts w:ascii="Consolas" w:eastAsia="Times New Roman" w:hAnsi="Consolas" w:cs="Times New Roman"/>
@@ -4029,6 +4516,7 @@
         </w:rPr>
         <w:t> = </w:t>
       </w:r>
+      <w:proofErr w:type="spellStart"/>
       <w:r>
         <w:rPr>
           <w:rFonts w:ascii="Consolas" w:eastAsia="Times New Roman" w:hAnsi="Consolas" w:cs="Times New Roman"/>
@@ -4056,6 +4544,7 @@
         </w:rPr>
         <w:t>auth</w:t>
       </w:r>
+      <w:proofErr w:type="spellEnd"/>
       <w:r>
         <w:rPr>
           <w:rFonts w:ascii="Consolas" w:eastAsia="Times New Roman" w:hAnsi="Consolas" w:cs="Times New Roman"/>
@@ -4089,6 +4578,7 @@
           <w:szCs w:val="21"/>
         </w:rPr>
       </w:pPr>
+      <w:proofErr w:type="gramStart"/>
       <w:r>
         <w:rPr>
           <w:rFonts w:ascii="Consolas" w:eastAsia="Times New Roman" w:hAnsi="Consolas" w:cs="Times New Roman"/>
@@ -4098,6 +4588,7 @@
         </w:rPr>
         <w:t>export</w:t>
       </w:r>
+      <w:proofErr w:type="gramEnd"/>
       <w:r>
         <w:rPr>
           <w:rFonts w:ascii="Consolas" w:eastAsia="Times New Roman" w:hAnsi="Consolas" w:cs="Times New Roman"/>
@@ -4107,6 +4598,7 @@
         </w:rPr>
         <w:t> {</w:t>
       </w:r>
+      <w:proofErr w:type="spellStart"/>
       <w:r>
         <w:rPr>
           <w:rFonts w:ascii="Consolas" w:eastAsia="Times New Roman" w:hAnsi="Consolas" w:cs="Times New Roman"/>
@@ -4116,6 +4608,7 @@
         </w:rPr>
         <w:t>db</w:t>
       </w:r>
+      <w:proofErr w:type="spellEnd"/>
       <w:r>
         <w:rPr>
           <w:rFonts w:ascii="Consolas" w:eastAsia="Times New Roman" w:hAnsi="Consolas" w:cs="Times New Roman"/>
@@ -4125,6 +4618,7 @@
         </w:rPr>
         <w:t>, </w:t>
       </w:r>
+      <w:proofErr w:type="spellStart"/>
       <w:r>
         <w:rPr>
           <w:rFonts w:ascii="Consolas" w:eastAsia="Times New Roman" w:hAnsi="Consolas" w:cs="Times New Roman"/>
@@ -4134,6 +4628,7 @@
         </w:rPr>
         <w:t>auth</w:t>
       </w:r>
+      <w:proofErr w:type="spellEnd"/>
       <w:r>
         <w:rPr>
           <w:rFonts w:ascii="Consolas" w:eastAsia="Times New Roman" w:hAnsi="Consolas" w:cs="Times New Roman"/>
@@ -4184,6 +4679,8 @@
         </w:rPr>
         <w:t>    </w:t>
       </w:r>
+      <w:proofErr w:type="spellStart"/>
+      <w:proofErr w:type="gramStart"/>
       <w:r>
         <w:rPr>
           <w:rFonts w:ascii="Consolas" w:eastAsia="Times New Roman" w:hAnsi="Consolas" w:cs="Times New Roman"/>
@@ -4193,6 +4690,8 @@
         </w:rPr>
         <w:t>const</w:t>
       </w:r>
+      <w:proofErr w:type="spellEnd"/>
+      <w:proofErr w:type="gramEnd"/>
       <w:r>
         <w:rPr>
           <w:rFonts w:ascii="Consolas" w:eastAsia="Times New Roman" w:hAnsi="Consolas" w:cs="Times New Roman"/>
@@ -4202,6 +4701,7 @@
         </w:rPr>
         <w:t> </w:t>
       </w:r>
+      <w:proofErr w:type="spellStart"/>
       <w:r>
         <w:rPr>
           <w:rFonts w:ascii="Consolas" w:eastAsia="Times New Roman" w:hAnsi="Consolas" w:cs="Times New Roman"/>
@@ -4211,6 +4711,7 @@
         </w:rPr>
         <w:t>sendPost</w:t>
       </w:r>
+      <w:proofErr w:type="spellEnd"/>
       <w:r>
         <w:rPr>
           <w:rFonts w:ascii="Consolas" w:eastAsia="Times New Roman" w:hAnsi="Consolas" w:cs="Times New Roman"/>
@@ -4277,6 +4778,8 @@
         </w:rPr>
         <w:t>        </w:t>
       </w:r>
+      <w:proofErr w:type="spellStart"/>
+      <w:proofErr w:type="gramStart"/>
       <w:r>
         <w:rPr>
           <w:rFonts w:ascii="Consolas" w:eastAsia="Times New Roman" w:hAnsi="Consolas" w:cs="Times New Roman"/>
@@ -4304,6 +4807,7 @@
         </w:rPr>
         <w:t>preventDefault</w:t>
       </w:r>
+      <w:proofErr w:type="spellEnd"/>
       <w:r>
         <w:rPr>
           <w:rFonts w:ascii="Consolas" w:eastAsia="Times New Roman" w:hAnsi="Consolas" w:cs="Times New Roman"/>
@@ -4313,6 +4817,7 @@
         </w:rPr>
         <w:t>()</w:t>
       </w:r>
+      <w:proofErr w:type="gramEnd"/>
     </w:p>
     <w:p>
       <w:pPr>
@@ -4346,6 +4851,8 @@
         </w:rPr>
         <w:t>        </w:t>
       </w:r>
+      <w:proofErr w:type="spellStart"/>
+      <w:proofErr w:type="gramStart"/>
       <w:r>
         <w:rPr>
           <w:rFonts w:ascii="Consolas" w:eastAsia="Times New Roman" w:hAnsi="Consolas" w:cs="Times New Roman"/>
@@ -4373,6 +4880,7 @@
         </w:rPr>
         <w:t>collection</w:t>
       </w:r>
+      <w:proofErr w:type="spellEnd"/>
       <w:r>
         <w:rPr>
           <w:rFonts w:ascii="Consolas" w:eastAsia="Times New Roman" w:hAnsi="Consolas" w:cs="Times New Roman"/>
@@ -4382,6 +4890,7 @@
         </w:rPr>
         <w:t>(</w:t>
       </w:r>
+      <w:proofErr w:type="gramEnd"/>
       <w:r>
         <w:rPr>
           <w:rFonts w:ascii="Consolas" w:eastAsia="Times New Roman" w:hAnsi="Consolas" w:cs="Times New Roman"/>
@@ -4439,6 +4948,7 @@
         </w:rPr>
         <w:t>            </w:t>
       </w:r>
+      <w:proofErr w:type="gramStart"/>
       <w:r>
         <w:rPr>
           <w:rFonts w:ascii="Consolas" w:eastAsia="Times New Roman" w:hAnsi="Consolas" w:cs="Times New Roman"/>
@@ -4446,7 +4956,17 @@
           <w:sz w:val="21"/>
           <w:szCs w:val="21"/>
         </w:rPr>
-        <w:t>name:</w:t>
+        <w:t>name</w:t>
+      </w:r>
+      <w:proofErr w:type="gramEnd"/>
+      <w:r>
+        <w:rPr>
+          <w:rFonts w:ascii="Consolas" w:eastAsia="Times New Roman" w:hAnsi="Consolas" w:cs="Times New Roman"/>
+          <w:color w:val="9CDCFE"/>
+          <w:sz w:val="21"/>
+          <w:szCs w:val="21"/>
+        </w:rPr>
+        <w:t>:</w:t>
       </w:r>
       <w:r>
         <w:rPr>
@@ -4496,6 +5016,7 @@
         </w:rPr>
         <w:t>            </w:t>
       </w:r>
+      <w:proofErr w:type="gramStart"/>
       <w:r>
         <w:rPr>
           <w:rFonts w:ascii="Consolas" w:eastAsia="Times New Roman" w:hAnsi="Consolas" w:cs="Times New Roman"/>
@@ -4503,7 +5024,17 @@
           <w:sz w:val="21"/>
           <w:szCs w:val="21"/>
         </w:rPr>
-        <w:t>description:</w:t>
+        <w:t>description</w:t>
+      </w:r>
+      <w:proofErr w:type="gramEnd"/>
+      <w:r>
+        <w:rPr>
+          <w:rFonts w:ascii="Consolas" w:eastAsia="Times New Roman" w:hAnsi="Consolas" w:cs="Times New Roman"/>
+          <w:color w:val="9CDCFE"/>
+          <w:sz w:val="21"/>
+          <w:szCs w:val="21"/>
+        </w:rPr>
+        <w:t>:</w:t>
       </w:r>
       <w:r>
         <w:rPr>
@@ -4553,6 +5084,7 @@
         </w:rPr>
         <w:t>            </w:t>
       </w:r>
+      <w:proofErr w:type="gramStart"/>
       <w:r>
         <w:rPr>
           <w:rFonts w:ascii="Consolas" w:eastAsia="Times New Roman" w:hAnsi="Consolas" w:cs="Times New Roman"/>
@@ -4560,7 +5092,17 @@
           <w:sz w:val="21"/>
           <w:szCs w:val="21"/>
         </w:rPr>
-        <w:t>message:</w:t>
+        <w:t>message</w:t>
+      </w:r>
+      <w:proofErr w:type="gramEnd"/>
+      <w:r>
+        <w:rPr>
+          <w:rFonts w:ascii="Consolas" w:eastAsia="Times New Roman" w:hAnsi="Consolas" w:cs="Times New Roman"/>
+          <w:color w:val="9CDCFE"/>
+          <w:sz w:val="21"/>
+          <w:szCs w:val="21"/>
+        </w:rPr>
+        <w:t>:</w:t>
       </w:r>
       <w:r>
         <w:rPr>
@@ -4610,6 +5152,8 @@
         </w:rPr>
         <w:t>            </w:t>
       </w:r>
+      <w:proofErr w:type="spellStart"/>
+      <w:proofErr w:type="gramStart"/>
       <w:r>
         <w:rPr>
           <w:rFonts w:ascii="Consolas" w:eastAsia="Times New Roman" w:hAnsi="Consolas" w:cs="Times New Roman"/>
@@ -4617,7 +5161,18 @@
           <w:sz w:val="21"/>
           <w:szCs w:val="21"/>
         </w:rPr>
-        <w:t>photourl:</w:t>
+        <w:t>photourl</w:t>
+      </w:r>
+      <w:proofErr w:type="spellEnd"/>
+      <w:proofErr w:type="gramEnd"/>
+      <w:r>
+        <w:rPr>
+          <w:rFonts w:ascii="Consolas" w:eastAsia="Times New Roman" w:hAnsi="Consolas" w:cs="Times New Roman"/>
+          <w:color w:val="9CDCFE"/>
+          <w:sz w:val="21"/>
+          <w:szCs w:val="21"/>
+        </w:rPr>
+        <w:t>:</w:t>
       </w:r>
       <w:r>
         <w:rPr>
@@ -4667,6 +5222,7 @@
         </w:rPr>
         <w:t>            </w:t>
       </w:r>
+      <w:proofErr w:type="gramStart"/>
       <w:r>
         <w:rPr>
           <w:rFonts w:ascii="Consolas" w:eastAsia="Times New Roman" w:hAnsi="Consolas" w:cs="Times New Roman"/>
@@ -4674,7 +5230,17 @@
           <w:sz w:val="21"/>
           <w:szCs w:val="21"/>
         </w:rPr>
-        <w:t>timestamp:</w:t>
+        <w:t>timestamp</w:t>
+      </w:r>
+      <w:proofErr w:type="gramEnd"/>
+      <w:r>
+        <w:rPr>
+          <w:rFonts w:ascii="Consolas" w:eastAsia="Times New Roman" w:hAnsi="Consolas" w:cs="Times New Roman"/>
+          <w:color w:val="9CDCFE"/>
+          <w:sz w:val="21"/>
+          <w:szCs w:val="21"/>
+        </w:rPr>
+        <w:t>:</w:t>
       </w:r>
       <w:r>
         <w:rPr>
@@ -4804,1209 +5370,1318 @@
     <w:p>
       <w:r>
         <w:t>Getting and updating data</w:t>
+      </w:r>
+    </w:p>
+    <w:p>
+      <w:pPr>
+        <w:shd w:val="clear" w:color="auto" w:fill="1E1E1E"/>
+        <w:spacing w:after="0" w:line="285" w:lineRule="atLeast"/>
+        <w:rPr>
+          <w:rFonts w:ascii="Consolas" w:eastAsia="Times New Roman" w:hAnsi="Consolas" w:cs="Times New Roman"/>
+          <w:color w:val="D4D4D4"/>
+          <w:sz w:val="21"/>
+          <w:szCs w:val="21"/>
+        </w:rPr>
+      </w:pPr>
+      <w:r>
+        <w:rPr>
+          <w:rFonts w:ascii="Consolas" w:eastAsia="Times New Roman" w:hAnsi="Consolas" w:cs="Times New Roman"/>
+          <w:color w:val="D4D4D4"/>
+          <w:sz w:val="21"/>
+          <w:szCs w:val="21"/>
+        </w:rPr>
+        <w:t>    </w:t>
+      </w:r>
+      <w:proofErr w:type="spellStart"/>
+      <w:proofErr w:type="gramStart"/>
+      <w:r>
+        <w:rPr>
+          <w:rFonts w:ascii="Consolas" w:eastAsia="Times New Roman" w:hAnsi="Consolas" w:cs="Times New Roman"/>
+          <w:color w:val="DCDCAA"/>
+          <w:sz w:val="21"/>
+          <w:szCs w:val="21"/>
+        </w:rPr>
+        <w:t>useEffect</w:t>
+      </w:r>
+      <w:proofErr w:type="spellEnd"/>
+      <w:r>
+        <w:rPr>
+          <w:rFonts w:ascii="Consolas" w:eastAsia="Times New Roman" w:hAnsi="Consolas" w:cs="Times New Roman"/>
+          <w:color w:val="D4D4D4"/>
+          <w:sz w:val="21"/>
+          <w:szCs w:val="21"/>
+        </w:rPr>
+        <w:t>(</w:t>
+      </w:r>
+      <w:proofErr w:type="gramEnd"/>
+      <w:r>
+        <w:rPr>
+          <w:rFonts w:ascii="Consolas" w:eastAsia="Times New Roman" w:hAnsi="Consolas" w:cs="Times New Roman"/>
+          <w:color w:val="D4D4D4"/>
+          <w:sz w:val="21"/>
+          <w:szCs w:val="21"/>
+        </w:rPr>
+        <w:t>()</w:t>
+      </w:r>
+      <w:r>
+        <w:rPr>
+          <w:rFonts w:ascii="Consolas" w:eastAsia="Times New Roman" w:hAnsi="Consolas" w:cs="Times New Roman"/>
+          <w:color w:val="569CD6"/>
+          <w:sz w:val="21"/>
+          <w:szCs w:val="21"/>
+        </w:rPr>
+        <w:t>=&gt;</w:t>
+      </w:r>
+      <w:r>
+        <w:rPr>
+          <w:rFonts w:ascii="Consolas" w:eastAsia="Times New Roman" w:hAnsi="Consolas" w:cs="Times New Roman"/>
+          <w:color w:val="D4D4D4"/>
+          <w:sz w:val="21"/>
+          <w:szCs w:val="21"/>
+        </w:rPr>
+        <w:t>{</w:t>
+      </w:r>
+    </w:p>
+    <w:p>
+      <w:pPr>
+        <w:shd w:val="clear" w:color="auto" w:fill="1E1E1E"/>
+        <w:spacing w:after="0" w:line="285" w:lineRule="atLeast"/>
+        <w:rPr>
+          <w:rFonts w:ascii="Consolas" w:eastAsia="Times New Roman" w:hAnsi="Consolas" w:cs="Times New Roman"/>
+          <w:color w:val="D4D4D4"/>
+          <w:sz w:val="21"/>
+          <w:szCs w:val="21"/>
+        </w:rPr>
+      </w:pPr>
+      <w:r>
+        <w:rPr>
+          <w:rFonts w:ascii="Consolas" w:eastAsia="Times New Roman" w:hAnsi="Consolas" w:cs="Times New Roman"/>
+          <w:color w:val="D4D4D4"/>
+          <w:sz w:val="21"/>
+          <w:szCs w:val="21"/>
+        </w:rPr>
+        <w:t>        </w:t>
+      </w:r>
+      <w:proofErr w:type="spellStart"/>
+      <w:proofErr w:type="gramStart"/>
+      <w:r>
+        <w:rPr>
+          <w:rFonts w:ascii="Consolas" w:eastAsia="Times New Roman" w:hAnsi="Consolas" w:cs="Times New Roman"/>
+          <w:color w:val="4FC1FF"/>
+          <w:sz w:val="21"/>
+          <w:szCs w:val="21"/>
+        </w:rPr>
+        <w:t>db</w:t>
+      </w:r>
+      <w:r>
+        <w:rPr>
+          <w:rFonts w:ascii="Consolas" w:eastAsia="Times New Roman" w:hAnsi="Consolas" w:cs="Times New Roman"/>
+          <w:color w:val="D4D4D4"/>
+          <w:sz w:val="21"/>
+          <w:szCs w:val="21"/>
+        </w:rPr>
+        <w:t>.</w:t>
+      </w:r>
+      <w:r>
+        <w:rPr>
+          <w:rFonts w:ascii="Consolas" w:eastAsia="Times New Roman" w:hAnsi="Consolas" w:cs="Times New Roman"/>
+          <w:color w:val="DCDCAA"/>
+          <w:sz w:val="21"/>
+          <w:szCs w:val="21"/>
+        </w:rPr>
+        <w:t>collection</w:t>
+      </w:r>
+      <w:proofErr w:type="spellEnd"/>
+      <w:r>
+        <w:rPr>
+          <w:rFonts w:ascii="Consolas" w:eastAsia="Times New Roman" w:hAnsi="Consolas" w:cs="Times New Roman"/>
+          <w:color w:val="D4D4D4"/>
+          <w:sz w:val="21"/>
+          <w:szCs w:val="21"/>
+        </w:rPr>
+        <w:t>(</w:t>
+      </w:r>
+      <w:proofErr w:type="gramEnd"/>
+      <w:r>
+        <w:rPr>
+          <w:rFonts w:ascii="Consolas" w:eastAsia="Times New Roman" w:hAnsi="Consolas" w:cs="Times New Roman"/>
+          <w:color w:val="CE9178"/>
+          <w:sz w:val="21"/>
+          <w:szCs w:val="21"/>
+        </w:rPr>
+        <w:t>'posts'</w:t>
+      </w:r>
+      <w:r>
+        <w:rPr>
+          <w:rFonts w:ascii="Consolas" w:eastAsia="Times New Roman" w:hAnsi="Consolas" w:cs="Times New Roman"/>
+          <w:color w:val="D4D4D4"/>
+          <w:sz w:val="21"/>
+          <w:szCs w:val="21"/>
+        </w:rPr>
+        <w:t>).</w:t>
+      </w:r>
+      <w:proofErr w:type="spellStart"/>
+      <w:r>
+        <w:rPr>
+          <w:rFonts w:ascii="Consolas" w:eastAsia="Times New Roman" w:hAnsi="Consolas" w:cs="Times New Roman"/>
+          <w:color w:val="DCDCAA"/>
+          <w:sz w:val="21"/>
+          <w:szCs w:val="21"/>
+        </w:rPr>
+        <w:t>onSnapshot</w:t>
+      </w:r>
+      <w:proofErr w:type="spellEnd"/>
+      <w:r>
+        <w:rPr>
+          <w:rFonts w:ascii="Consolas" w:eastAsia="Times New Roman" w:hAnsi="Consolas" w:cs="Times New Roman"/>
+          <w:color w:val="D4D4D4"/>
+          <w:sz w:val="21"/>
+          <w:szCs w:val="21"/>
+        </w:rPr>
+        <w:t>(</w:t>
+      </w:r>
+      <w:r>
+        <w:rPr>
+          <w:rFonts w:ascii="Consolas" w:eastAsia="Times New Roman" w:hAnsi="Consolas" w:cs="Times New Roman"/>
+          <w:color w:val="9CDCFE"/>
+          <w:sz w:val="21"/>
+          <w:szCs w:val="21"/>
+        </w:rPr>
+        <w:t>snapshot</w:t>
+      </w:r>
+      <w:r>
+        <w:rPr>
+          <w:rFonts w:ascii="Consolas" w:eastAsia="Times New Roman" w:hAnsi="Consolas" w:cs="Times New Roman"/>
+          <w:color w:val="569CD6"/>
+          <w:sz w:val="21"/>
+          <w:szCs w:val="21"/>
+        </w:rPr>
+        <w:t>=&gt;</w:t>
+      </w:r>
+      <w:r>
+        <w:rPr>
+          <w:rFonts w:ascii="Consolas" w:eastAsia="Times New Roman" w:hAnsi="Consolas" w:cs="Times New Roman"/>
+          <w:color w:val="D4D4D4"/>
+          <w:sz w:val="21"/>
+          <w:szCs w:val="21"/>
+        </w:rPr>
+        <w:t> {</w:t>
+      </w:r>
+    </w:p>
+    <w:p>
+      <w:pPr>
+        <w:shd w:val="clear" w:color="auto" w:fill="1E1E1E"/>
+        <w:spacing w:after="0" w:line="285" w:lineRule="atLeast"/>
+        <w:rPr>
+          <w:rFonts w:ascii="Consolas" w:eastAsia="Times New Roman" w:hAnsi="Consolas" w:cs="Times New Roman"/>
+          <w:color w:val="D4D4D4"/>
+          <w:sz w:val="21"/>
+          <w:szCs w:val="21"/>
+        </w:rPr>
+      </w:pPr>
+      <w:r>
+        <w:rPr>
+          <w:rFonts w:ascii="Consolas" w:eastAsia="Times New Roman" w:hAnsi="Consolas" w:cs="Times New Roman"/>
+          <w:color w:val="D4D4D4"/>
+          <w:sz w:val="21"/>
+          <w:szCs w:val="21"/>
+        </w:rPr>
+        <w:t>            </w:t>
+      </w:r>
+      <w:proofErr w:type="spellStart"/>
+      <w:proofErr w:type="gramStart"/>
+      <w:r>
+        <w:rPr>
+          <w:rFonts w:ascii="Consolas" w:eastAsia="Times New Roman" w:hAnsi="Consolas" w:cs="Times New Roman"/>
+          <w:color w:val="DCDCAA"/>
+          <w:sz w:val="21"/>
+          <w:szCs w:val="21"/>
+        </w:rPr>
+        <w:t>setPosts</w:t>
+      </w:r>
+      <w:proofErr w:type="spellEnd"/>
+      <w:r>
+        <w:rPr>
+          <w:rFonts w:ascii="Consolas" w:eastAsia="Times New Roman" w:hAnsi="Consolas" w:cs="Times New Roman"/>
+          <w:color w:val="D4D4D4"/>
+          <w:sz w:val="21"/>
+          <w:szCs w:val="21"/>
+        </w:rPr>
+        <w:t>(</w:t>
+      </w:r>
+      <w:proofErr w:type="spellStart"/>
+      <w:proofErr w:type="gramEnd"/>
+      <w:r>
+        <w:rPr>
+          <w:rFonts w:ascii="Consolas" w:eastAsia="Times New Roman" w:hAnsi="Consolas" w:cs="Times New Roman"/>
+          <w:color w:val="9CDCFE"/>
+          <w:sz w:val="21"/>
+          <w:szCs w:val="21"/>
+        </w:rPr>
+        <w:t>snapshot</w:t>
+      </w:r>
+      <w:r>
+        <w:rPr>
+          <w:rFonts w:ascii="Consolas" w:eastAsia="Times New Roman" w:hAnsi="Consolas" w:cs="Times New Roman"/>
+          <w:color w:val="D4D4D4"/>
+          <w:sz w:val="21"/>
+          <w:szCs w:val="21"/>
+        </w:rPr>
+        <w:t>.</w:t>
+      </w:r>
+      <w:r>
+        <w:rPr>
+          <w:rFonts w:ascii="Consolas" w:eastAsia="Times New Roman" w:hAnsi="Consolas" w:cs="Times New Roman"/>
+          <w:color w:val="4FC1FF"/>
+          <w:sz w:val="21"/>
+          <w:szCs w:val="21"/>
+        </w:rPr>
+        <w:t>docs</w:t>
+      </w:r>
+      <w:r>
+        <w:rPr>
+          <w:rFonts w:ascii="Consolas" w:eastAsia="Times New Roman" w:hAnsi="Consolas" w:cs="Times New Roman"/>
+          <w:color w:val="D4D4D4"/>
+          <w:sz w:val="21"/>
+          <w:szCs w:val="21"/>
+        </w:rPr>
+        <w:t>.</w:t>
+      </w:r>
+      <w:r>
+        <w:rPr>
+          <w:rFonts w:ascii="Consolas" w:eastAsia="Times New Roman" w:hAnsi="Consolas" w:cs="Times New Roman"/>
+          <w:color w:val="DCDCAA"/>
+          <w:sz w:val="21"/>
+          <w:szCs w:val="21"/>
+        </w:rPr>
+        <w:t>map</w:t>
+      </w:r>
+      <w:proofErr w:type="spellEnd"/>
+      <w:r>
+        <w:rPr>
+          <w:rFonts w:ascii="Consolas" w:eastAsia="Times New Roman" w:hAnsi="Consolas" w:cs="Times New Roman"/>
+          <w:color w:val="D4D4D4"/>
+          <w:sz w:val="21"/>
+          <w:szCs w:val="21"/>
+        </w:rPr>
+        <w:t>(</w:t>
+      </w:r>
+      <w:r>
+        <w:rPr>
+          <w:rFonts w:ascii="Consolas" w:eastAsia="Times New Roman" w:hAnsi="Consolas" w:cs="Times New Roman"/>
+          <w:color w:val="9CDCFE"/>
+          <w:sz w:val="21"/>
+          <w:szCs w:val="21"/>
+        </w:rPr>
+        <w:t>doc</w:t>
+      </w:r>
+      <w:r>
+        <w:rPr>
+          <w:rFonts w:ascii="Consolas" w:eastAsia="Times New Roman" w:hAnsi="Consolas" w:cs="Times New Roman"/>
+          <w:color w:val="569CD6"/>
+          <w:sz w:val="21"/>
+          <w:szCs w:val="21"/>
+        </w:rPr>
+        <w:t>=&gt;</w:t>
+      </w:r>
+      <w:r>
+        <w:rPr>
+          <w:rFonts w:ascii="Consolas" w:eastAsia="Times New Roman" w:hAnsi="Consolas" w:cs="Times New Roman"/>
+          <w:color w:val="D4D4D4"/>
+          <w:sz w:val="21"/>
+          <w:szCs w:val="21"/>
+        </w:rPr>
+        <w:t>(</w:t>
+      </w:r>
+    </w:p>
+    <w:p>
+      <w:pPr>
+        <w:shd w:val="clear" w:color="auto" w:fill="1E1E1E"/>
+        <w:spacing w:after="0" w:line="285" w:lineRule="atLeast"/>
+        <w:rPr>
+          <w:rFonts w:ascii="Consolas" w:eastAsia="Times New Roman" w:hAnsi="Consolas" w:cs="Times New Roman"/>
+          <w:color w:val="D4D4D4"/>
+          <w:sz w:val="21"/>
+          <w:szCs w:val="21"/>
+        </w:rPr>
+      </w:pPr>
+      <w:r>
+        <w:rPr>
+          <w:rFonts w:ascii="Consolas" w:eastAsia="Times New Roman" w:hAnsi="Consolas" w:cs="Times New Roman"/>
+          <w:color w:val="D4D4D4"/>
+          <w:sz w:val="21"/>
+          <w:szCs w:val="21"/>
+        </w:rPr>
+        <w:lastRenderedPageBreak/>
+        <w:t>                {</w:t>
+      </w:r>
+    </w:p>
+    <w:p>
+      <w:pPr>
+        <w:shd w:val="clear" w:color="auto" w:fill="1E1E1E"/>
+        <w:spacing w:after="0" w:line="285" w:lineRule="atLeast"/>
+        <w:rPr>
+          <w:rFonts w:ascii="Consolas" w:eastAsia="Times New Roman" w:hAnsi="Consolas" w:cs="Times New Roman"/>
+          <w:color w:val="D4D4D4"/>
+          <w:sz w:val="21"/>
+          <w:szCs w:val="21"/>
+        </w:rPr>
+      </w:pPr>
+      <w:r>
+        <w:rPr>
+          <w:rFonts w:ascii="Consolas" w:eastAsia="Times New Roman" w:hAnsi="Consolas" w:cs="Times New Roman"/>
+          <w:color w:val="D4D4D4"/>
+          <w:sz w:val="21"/>
+          <w:szCs w:val="21"/>
+        </w:rPr>
+        <w:t>                    </w:t>
+      </w:r>
+      <w:proofErr w:type="gramStart"/>
+      <w:r>
+        <w:rPr>
+          <w:rFonts w:ascii="Consolas" w:eastAsia="Times New Roman" w:hAnsi="Consolas" w:cs="Times New Roman"/>
+          <w:color w:val="9CDCFE"/>
+          <w:sz w:val="21"/>
+          <w:szCs w:val="21"/>
+        </w:rPr>
+        <w:t>id</w:t>
+      </w:r>
+      <w:proofErr w:type="gramEnd"/>
+      <w:r>
+        <w:rPr>
+          <w:rFonts w:ascii="Consolas" w:eastAsia="Times New Roman" w:hAnsi="Consolas" w:cs="Times New Roman"/>
+          <w:color w:val="D4D4D4"/>
+          <w:sz w:val="21"/>
+          <w:szCs w:val="21"/>
+        </w:rPr>
+        <w:t>: </w:t>
+      </w:r>
+      <w:r>
+        <w:rPr>
+          <w:rFonts w:ascii="Consolas" w:eastAsia="Times New Roman" w:hAnsi="Consolas" w:cs="Times New Roman"/>
+          <w:color w:val="9CDCFE"/>
+          <w:sz w:val="21"/>
+          <w:szCs w:val="21"/>
+        </w:rPr>
+        <w:t>doc</w:t>
+      </w:r>
+      <w:r>
+        <w:rPr>
+          <w:rFonts w:ascii="Consolas" w:eastAsia="Times New Roman" w:hAnsi="Consolas" w:cs="Times New Roman"/>
+          <w:color w:val="D4D4D4"/>
+          <w:sz w:val="21"/>
+          <w:szCs w:val="21"/>
+        </w:rPr>
+        <w:t>.</w:t>
+      </w:r>
+      <w:r>
+        <w:rPr>
+          <w:rFonts w:ascii="Consolas" w:eastAsia="Times New Roman" w:hAnsi="Consolas" w:cs="Times New Roman"/>
+          <w:color w:val="4FC1FF"/>
+          <w:sz w:val="21"/>
+          <w:szCs w:val="21"/>
+        </w:rPr>
+        <w:t>id</w:t>
+      </w:r>
+      <w:r>
+        <w:rPr>
+          <w:rFonts w:ascii="Consolas" w:eastAsia="Times New Roman" w:hAnsi="Consolas" w:cs="Times New Roman"/>
+          <w:color w:val="D4D4D4"/>
+          <w:sz w:val="21"/>
+          <w:szCs w:val="21"/>
+        </w:rPr>
+        <w:t>,</w:t>
+      </w:r>
+    </w:p>
+    <w:p>
+      <w:pPr>
+        <w:shd w:val="clear" w:color="auto" w:fill="1E1E1E"/>
+        <w:spacing w:after="0" w:line="285" w:lineRule="atLeast"/>
+        <w:rPr>
+          <w:rFonts w:ascii="Consolas" w:eastAsia="Times New Roman" w:hAnsi="Consolas" w:cs="Times New Roman"/>
+          <w:color w:val="D4D4D4"/>
+          <w:sz w:val="21"/>
+          <w:szCs w:val="21"/>
+        </w:rPr>
+      </w:pPr>
+      <w:r>
+        <w:rPr>
+          <w:rFonts w:ascii="Consolas" w:eastAsia="Times New Roman" w:hAnsi="Consolas" w:cs="Times New Roman"/>
+          <w:color w:val="D4D4D4"/>
+          <w:sz w:val="21"/>
+          <w:szCs w:val="21"/>
+        </w:rPr>
+        <w:t>                    </w:t>
+      </w:r>
+      <w:proofErr w:type="gramStart"/>
+      <w:r>
+        <w:rPr>
+          <w:rFonts w:ascii="Consolas" w:eastAsia="Times New Roman" w:hAnsi="Consolas" w:cs="Times New Roman"/>
+          <w:color w:val="9CDCFE"/>
+          <w:sz w:val="21"/>
+          <w:szCs w:val="21"/>
+        </w:rPr>
+        <w:t>data</w:t>
+      </w:r>
+      <w:proofErr w:type="gramEnd"/>
+      <w:r>
+        <w:rPr>
+          <w:rFonts w:ascii="Consolas" w:eastAsia="Times New Roman" w:hAnsi="Consolas" w:cs="Times New Roman"/>
+          <w:color w:val="D4D4D4"/>
+          <w:sz w:val="21"/>
+          <w:szCs w:val="21"/>
+        </w:rPr>
+        <w:t>: </w:t>
+      </w:r>
+      <w:proofErr w:type="spellStart"/>
+      <w:r>
+        <w:rPr>
+          <w:rFonts w:ascii="Consolas" w:eastAsia="Times New Roman" w:hAnsi="Consolas" w:cs="Times New Roman"/>
+          <w:color w:val="9CDCFE"/>
+          <w:sz w:val="21"/>
+          <w:szCs w:val="21"/>
+        </w:rPr>
+        <w:t>doc</w:t>
+      </w:r>
+      <w:r>
+        <w:rPr>
+          <w:rFonts w:ascii="Consolas" w:eastAsia="Times New Roman" w:hAnsi="Consolas" w:cs="Times New Roman"/>
+          <w:color w:val="D4D4D4"/>
+          <w:sz w:val="21"/>
+          <w:szCs w:val="21"/>
+        </w:rPr>
+        <w:t>.</w:t>
+      </w:r>
+      <w:r>
+        <w:rPr>
+          <w:rFonts w:ascii="Consolas" w:eastAsia="Times New Roman" w:hAnsi="Consolas" w:cs="Times New Roman"/>
+          <w:color w:val="DCDCAA"/>
+          <w:sz w:val="21"/>
+          <w:szCs w:val="21"/>
+        </w:rPr>
+        <w:t>data</w:t>
+      </w:r>
+      <w:proofErr w:type="spellEnd"/>
+      <w:r>
+        <w:rPr>
+          <w:rFonts w:ascii="Consolas" w:eastAsia="Times New Roman" w:hAnsi="Consolas" w:cs="Times New Roman"/>
+          <w:color w:val="D4D4D4"/>
+          <w:sz w:val="21"/>
+          <w:szCs w:val="21"/>
+        </w:rPr>
+        <w:t>()</w:t>
+      </w:r>
+    </w:p>
+    <w:p>
+      <w:pPr>
+        <w:shd w:val="clear" w:color="auto" w:fill="1E1E1E"/>
+        <w:spacing w:after="0" w:line="285" w:lineRule="atLeast"/>
+        <w:rPr>
+          <w:rFonts w:ascii="Consolas" w:eastAsia="Times New Roman" w:hAnsi="Consolas" w:cs="Times New Roman"/>
+          <w:color w:val="D4D4D4"/>
+          <w:sz w:val="21"/>
+          <w:szCs w:val="21"/>
+        </w:rPr>
+      </w:pPr>
+      <w:r>
+        <w:rPr>
+          <w:rFonts w:ascii="Consolas" w:eastAsia="Times New Roman" w:hAnsi="Consolas" w:cs="Times New Roman"/>
+          <w:color w:val="D4D4D4"/>
+          <w:sz w:val="21"/>
+          <w:szCs w:val="21"/>
+        </w:rPr>
+        <w:t>                }</w:t>
+      </w:r>
+    </w:p>
+    <w:p>
+      <w:pPr>
+        <w:shd w:val="clear" w:color="auto" w:fill="1E1E1E"/>
+        <w:spacing w:after="0" w:line="285" w:lineRule="atLeast"/>
+        <w:rPr>
+          <w:rFonts w:ascii="Consolas" w:eastAsia="Times New Roman" w:hAnsi="Consolas" w:cs="Times New Roman"/>
+          <w:color w:val="D4D4D4"/>
+          <w:sz w:val="21"/>
+          <w:szCs w:val="21"/>
+        </w:rPr>
+      </w:pPr>
+      <w:r>
+        <w:rPr>
+          <w:rFonts w:ascii="Consolas" w:eastAsia="Times New Roman" w:hAnsi="Consolas" w:cs="Times New Roman"/>
+          <w:color w:val="D4D4D4"/>
+          <w:sz w:val="21"/>
+          <w:szCs w:val="21"/>
+        </w:rPr>
+        <w:t>            )))</w:t>
+      </w:r>
+    </w:p>
+    <w:p>
+      <w:pPr>
+        <w:shd w:val="clear" w:color="auto" w:fill="1E1E1E"/>
+        <w:spacing w:after="0" w:line="285" w:lineRule="atLeast"/>
+        <w:rPr>
+          <w:rFonts w:ascii="Consolas" w:eastAsia="Times New Roman" w:hAnsi="Consolas" w:cs="Times New Roman"/>
+          <w:color w:val="D4D4D4"/>
+          <w:sz w:val="21"/>
+          <w:szCs w:val="21"/>
+        </w:rPr>
+      </w:pPr>
+      <w:r>
+        <w:rPr>
+          <w:rFonts w:ascii="Consolas" w:eastAsia="Times New Roman" w:hAnsi="Consolas" w:cs="Times New Roman"/>
+          <w:color w:val="D4D4D4"/>
+          <w:sz w:val="21"/>
+          <w:szCs w:val="21"/>
+        </w:rPr>
+        <w:t>        })</w:t>
+      </w:r>
+    </w:p>
+    <w:p>
+      <w:pPr>
+        <w:shd w:val="clear" w:color="auto" w:fill="1E1E1E"/>
+        <w:spacing w:after="0" w:line="285" w:lineRule="atLeast"/>
+        <w:rPr>
+          <w:rFonts w:ascii="Consolas" w:eastAsia="Times New Roman" w:hAnsi="Consolas" w:cs="Times New Roman"/>
+          <w:color w:val="D4D4D4"/>
+          <w:sz w:val="21"/>
+          <w:szCs w:val="21"/>
+        </w:rPr>
+      </w:pPr>
+      <w:r>
+        <w:rPr>
+          <w:rFonts w:ascii="Consolas" w:eastAsia="Times New Roman" w:hAnsi="Consolas" w:cs="Times New Roman"/>
+          <w:color w:val="D4D4D4"/>
+          <w:sz w:val="21"/>
+          <w:szCs w:val="21"/>
+        </w:rPr>
+        <w:t>    }, [])</w:t>
+      </w:r>
+    </w:p>
+    <w:p/>
+    <w:p>
+      <w:r>
+        <w:t>Now using data from collection</w:t>
+      </w:r>
+    </w:p>
+    <w:p>
+      <w:pPr>
+        <w:shd w:val="clear" w:color="auto" w:fill="1E1E1E"/>
+        <w:spacing w:after="0" w:line="285" w:lineRule="atLeast"/>
+        <w:rPr>
+          <w:rFonts w:ascii="Consolas" w:eastAsia="Times New Roman" w:hAnsi="Consolas" w:cs="Times New Roman"/>
+          <w:color w:val="D4D4D4"/>
+          <w:sz w:val="21"/>
+          <w:szCs w:val="21"/>
+        </w:rPr>
+      </w:pPr>
+      <w:r>
+        <w:rPr>
+          <w:rFonts w:ascii="Consolas" w:eastAsia="Times New Roman" w:hAnsi="Consolas" w:cs="Times New Roman"/>
+          <w:color w:val="D4D4D4"/>
+          <w:sz w:val="21"/>
+          <w:szCs w:val="21"/>
+        </w:rPr>
+        <w:t>            </w:t>
+      </w:r>
+      <w:r>
+        <w:rPr>
+          <w:rFonts w:ascii="Consolas" w:eastAsia="Times New Roman" w:hAnsi="Consolas" w:cs="Times New Roman"/>
+          <w:color w:val="569CD6"/>
+          <w:sz w:val="21"/>
+          <w:szCs w:val="21"/>
+        </w:rPr>
+        <w:t>{</w:t>
+      </w:r>
+      <w:proofErr w:type="gramStart"/>
+      <w:r>
+        <w:rPr>
+          <w:rFonts w:ascii="Consolas" w:eastAsia="Times New Roman" w:hAnsi="Consolas" w:cs="Times New Roman"/>
+          <w:color w:val="4FC1FF"/>
+          <w:sz w:val="21"/>
+          <w:szCs w:val="21"/>
+        </w:rPr>
+        <w:t>posts</w:t>
+      </w:r>
+      <w:r>
+        <w:rPr>
+          <w:rFonts w:ascii="Consolas" w:eastAsia="Times New Roman" w:hAnsi="Consolas" w:cs="Times New Roman"/>
+          <w:color w:val="D4D4D4"/>
+          <w:sz w:val="21"/>
+          <w:szCs w:val="21"/>
+        </w:rPr>
+        <w:t>.</w:t>
+      </w:r>
+      <w:r>
+        <w:rPr>
+          <w:rFonts w:ascii="Consolas" w:eastAsia="Times New Roman" w:hAnsi="Consolas" w:cs="Times New Roman"/>
+          <w:color w:val="DCDCAA"/>
+          <w:sz w:val="21"/>
+          <w:szCs w:val="21"/>
+        </w:rPr>
+        <w:t>map</w:t>
+      </w:r>
+      <w:r>
+        <w:rPr>
+          <w:rFonts w:ascii="Consolas" w:eastAsia="Times New Roman" w:hAnsi="Consolas" w:cs="Times New Roman"/>
+          <w:color w:val="D4D4D4"/>
+          <w:sz w:val="21"/>
+          <w:szCs w:val="21"/>
+        </w:rPr>
+        <w:t>(</w:t>
+      </w:r>
+      <w:proofErr w:type="gramEnd"/>
+      <w:r>
+        <w:rPr>
+          <w:rFonts w:ascii="Consolas" w:eastAsia="Times New Roman" w:hAnsi="Consolas" w:cs="Times New Roman"/>
+          <w:color w:val="D4D4D4"/>
+          <w:sz w:val="21"/>
+          <w:szCs w:val="21"/>
+        </w:rPr>
+        <w:t> ({ </w:t>
+      </w:r>
+      <w:r>
+        <w:rPr>
+          <w:rFonts w:ascii="Consolas" w:eastAsia="Times New Roman" w:hAnsi="Consolas" w:cs="Times New Roman"/>
+          <w:color w:val="9CDCFE"/>
+          <w:sz w:val="21"/>
+          <w:szCs w:val="21"/>
+        </w:rPr>
+        <w:t>id</w:t>
+      </w:r>
+      <w:r>
+        <w:rPr>
+          <w:rFonts w:ascii="Consolas" w:eastAsia="Times New Roman" w:hAnsi="Consolas" w:cs="Times New Roman"/>
+          <w:color w:val="D4D4D4"/>
+          <w:sz w:val="21"/>
+          <w:szCs w:val="21"/>
+        </w:rPr>
+        <w:t>, </w:t>
+      </w:r>
+      <w:r>
+        <w:rPr>
+          <w:rFonts w:ascii="Consolas" w:eastAsia="Times New Roman" w:hAnsi="Consolas" w:cs="Times New Roman"/>
+          <w:color w:val="9CDCFE"/>
+          <w:sz w:val="21"/>
+          <w:szCs w:val="21"/>
+        </w:rPr>
+        <w:t>data</w:t>
+      </w:r>
+      <w:r>
+        <w:rPr>
+          <w:rFonts w:ascii="Consolas" w:eastAsia="Times New Roman" w:hAnsi="Consolas" w:cs="Times New Roman"/>
+          <w:color w:val="D4D4D4"/>
+          <w:sz w:val="21"/>
+          <w:szCs w:val="21"/>
+        </w:rPr>
+        <w:t>: { </w:t>
+      </w:r>
+      <w:r>
+        <w:rPr>
+          <w:rFonts w:ascii="Consolas" w:eastAsia="Times New Roman" w:hAnsi="Consolas" w:cs="Times New Roman"/>
+          <w:color w:val="9CDCFE"/>
+          <w:sz w:val="21"/>
+          <w:szCs w:val="21"/>
+        </w:rPr>
+        <w:t>name</w:t>
+      </w:r>
+      <w:r>
+        <w:rPr>
+          <w:rFonts w:ascii="Consolas" w:eastAsia="Times New Roman" w:hAnsi="Consolas" w:cs="Times New Roman"/>
+          <w:color w:val="D4D4D4"/>
+          <w:sz w:val="21"/>
+          <w:szCs w:val="21"/>
+        </w:rPr>
+        <w:t>, </w:t>
+      </w:r>
+      <w:r>
+        <w:rPr>
+          <w:rFonts w:ascii="Consolas" w:eastAsia="Times New Roman" w:hAnsi="Consolas" w:cs="Times New Roman"/>
+          <w:color w:val="9CDCFE"/>
+          <w:sz w:val="21"/>
+          <w:szCs w:val="21"/>
+        </w:rPr>
+        <w:t>description</w:t>
+      </w:r>
+      <w:r>
+        <w:rPr>
+          <w:rFonts w:ascii="Consolas" w:eastAsia="Times New Roman" w:hAnsi="Consolas" w:cs="Times New Roman"/>
+          <w:color w:val="D4D4D4"/>
+          <w:sz w:val="21"/>
+          <w:szCs w:val="21"/>
+        </w:rPr>
+        <w:t>, </w:t>
+      </w:r>
+      <w:r>
+        <w:rPr>
+          <w:rFonts w:ascii="Consolas" w:eastAsia="Times New Roman" w:hAnsi="Consolas" w:cs="Times New Roman"/>
+          <w:color w:val="9CDCFE"/>
+          <w:sz w:val="21"/>
+          <w:szCs w:val="21"/>
+        </w:rPr>
+        <w:t>message</w:t>
+      </w:r>
+      <w:r>
+        <w:rPr>
+          <w:rFonts w:ascii="Consolas" w:eastAsia="Times New Roman" w:hAnsi="Consolas" w:cs="Times New Roman"/>
+          <w:color w:val="D4D4D4"/>
+          <w:sz w:val="21"/>
+          <w:szCs w:val="21"/>
+        </w:rPr>
+        <w:t>, </w:t>
+      </w:r>
+      <w:r>
+        <w:rPr>
+          <w:rFonts w:ascii="Consolas" w:eastAsia="Times New Roman" w:hAnsi="Consolas" w:cs="Times New Roman"/>
+          <w:color w:val="9CDCFE"/>
+          <w:sz w:val="21"/>
+          <w:szCs w:val="21"/>
+        </w:rPr>
+        <w:t>photourl</w:t>
+      </w:r>
+      <w:r>
+        <w:rPr>
+          <w:rFonts w:ascii="Consolas" w:eastAsia="Times New Roman" w:hAnsi="Consolas" w:cs="Times New Roman"/>
+          <w:color w:val="D4D4D4"/>
+          <w:sz w:val="21"/>
+          <w:szCs w:val="21"/>
+        </w:rPr>
+        <w:t> }} )</w:t>
+      </w:r>
+      <w:r>
+        <w:rPr>
+          <w:rFonts w:ascii="Consolas" w:eastAsia="Times New Roman" w:hAnsi="Consolas" w:cs="Times New Roman"/>
+          <w:color w:val="569CD6"/>
+          <w:sz w:val="21"/>
+          <w:szCs w:val="21"/>
+        </w:rPr>
+        <w:t>=&gt;</w:t>
+      </w:r>
+      <w:r>
+        <w:rPr>
+          <w:rFonts w:ascii="Consolas" w:eastAsia="Times New Roman" w:hAnsi="Consolas" w:cs="Times New Roman"/>
+          <w:color w:val="D4D4D4"/>
+          <w:sz w:val="21"/>
+          <w:szCs w:val="21"/>
+        </w:rPr>
+        <w:t>{</w:t>
+      </w:r>
+    </w:p>
+    <w:p>
+      <w:pPr>
+        <w:shd w:val="clear" w:color="auto" w:fill="1E1E1E"/>
+        <w:spacing w:after="0" w:line="285" w:lineRule="atLeast"/>
+        <w:rPr>
+          <w:rFonts w:ascii="Consolas" w:eastAsia="Times New Roman" w:hAnsi="Consolas" w:cs="Times New Roman"/>
+          <w:color w:val="D4D4D4"/>
+          <w:sz w:val="21"/>
+          <w:szCs w:val="21"/>
+        </w:rPr>
+      </w:pPr>
+      <w:r>
+        <w:rPr>
+          <w:rFonts w:ascii="Consolas" w:eastAsia="Times New Roman" w:hAnsi="Consolas" w:cs="Times New Roman"/>
+          <w:color w:val="D4D4D4"/>
+          <w:sz w:val="21"/>
+          <w:szCs w:val="21"/>
+        </w:rPr>
+        <w:t>                </w:t>
+      </w:r>
+      <w:r>
+        <w:rPr>
+          <w:rFonts w:ascii="Consolas" w:eastAsia="Times New Roman" w:hAnsi="Consolas" w:cs="Times New Roman"/>
+          <w:color w:val="808080"/>
+          <w:sz w:val="21"/>
+          <w:szCs w:val="21"/>
+        </w:rPr>
+        <w:t>&lt;</w:t>
+      </w:r>
+      <w:r>
+        <w:rPr>
+          <w:rFonts w:ascii="Consolas" w:eastAsia="Times New Roman" w:hAnsi="Consolas" w:cs="Times New Roman"/>
+          <w:color w:val="4EC9B0"/>
+          <w:sz w:val="21"/>
+          <w:szCs w:val="21"/>
+        </w:rPr>
+        <w:t>Post</w:t>
+      </w:r>
+    </w:p>
+    <w:p>
+      <w:pPr>
+        <w:shd w:val="clear" w:color="auto" w:fill="1E1E1E"/>
+        <w:spacing w:after="0" w:line="285" w:lineRule="atLeast"/>
+        <w:rPr>
+          <w:rFonts w:ascii="Consolas" w:eastAsia="Times New Roman" w:hAnsi="Consolas" w:cs="Times New Roman"/>
+          <w:color w:val="D4D4D4"/>
+          <w:sz w:val="21"/>
+          <w:szCs w:val="21"/>
+        </w:rPr>
+      </w:pPr>
+      <w:r>
+        <w:rPr>
+          <w:rFonts w:ascii="Consolas" w:eastAsia="Times New Roman" w:hAnsi="Consolas" w:cs="Times New Roman"/>
+          <w:color w:val="D4D4D4"/>
+          <w:sz w:val="21"/>
+          <w:szCs w:val="21"/>
+        </w:rPr>
+        <w:t>                    </w:t>
+      </w:r>
+      <w:proofErr w:type="gramStart"/>
+      <w:r>
+        <w:rPr>
+          <w:rFonts w:ascii="Consolas" w:eastAsia="Times New Roman" w:hAnsi="Consolas" w:cs="Times New Roman"/>
+          <w:color w:val="9CDCFE"/>
+          <w:sz w:val="21"/>
+          <w:szCs w:val="21"/>
+        </w:rPr>
+        <w:t>key</w:t>
+      </w:r>
+      <w:proofErr w:type="gramEnd"/>
+      <w:r>
+        <w:rPr>
+          <w:rFonts w:ascii="Consolas" w:eastAsia="Times New Roman" w:hAnsi="Consolas" w:cs="Times New Roman"/>
+          <w:color w:val="D4D4D4"/>
+          <w:sz w:val="21"/>
+          <w:szCs w:val="21"/>
+        </w:rPr>
+        <w:t>= </w:t>
+      </w:r>
+      <w:r>
+        <w:rPr>
+          <w:rFonts w:ascii="Consolas" w:eastAsia="Times New Roman" w:hAnsi="Consolas" w:cs="Times New Roman"/>
+          <w:color w:val="569CD6"/>
+          <w:sz w:val="21"/>
+          <w:szCs w:val="21"/>
+        </w:rPr>
+        <w:t>{</w:t>
+      </w:r>
+      <w:r>
+        <w:rPr>
+          <w:rFonts w:ascii="Consolas" w:eastAsia="Times New Roman" w:hAnsi="Consolas" w:cs="Times New Roman"/>
+          <w:color w:val="9CDCFE"/>
+          <w:sz w:val="21"/>
+          <w:szCs w:val="21"/>
+        </w:rPr>
+        <w:t>id</w:t>
+      </w:r>
+      <w:r>
+        <w:rPr>
+          <w:rFonts w:ascii="Consolas" w:eastAsia="Times New Roman" w:hAnsi="Consolas" w:cs="Times New Roman"/>
+          <w:color w:val="569CD6"/>
+          <w:sz w:val="21"/>
+          <w:szCs w:val="21"/>
+        </w:rPr>
+        <w:t>}</w:t>
+      </w:r>
+      <w:r>
+        <w:rPr>
+          <w:rFonts w:ascii="Consolas" w:eastAsia="Times New Roman" w:hAnsi="Consolas" w:cs="Times New Roman"/>
+          <w:color w:val="D4D4D4"/>
+          <w:sz w:val="21"/>
+          <w:szCs w:val="21"/>
+        </w:rPr>
+        <w:t>                 </w:t>
+      </w:r>
+    </w:p>
+    <w:p>
+      <w:pPr>
+        <w:shd w:val="clear" w:color="auto" w:fill="1E1E1E"/>
+        <w:spacing w:after="0" w:line="285" w:lineRule="atLeast"/>
+        <w:rPr>
+          <w:rFonts w:ascii="Consolas" w:eastAsia="Times New Roman" w:hAnsi="Consolas" w:cs="Times New Roman"/>
+          <w:color w:val="D4D4D4"/>
+          <w:sz w:val="21"/>
+          <w:szCs w:val="21"/>
+        </w:rPr>
+      </w:pPr>
+      <w:r>
+        <w:rPr>
+          <w:rFonts w:ascii="Consolas" w:eastAsia="Times New Roman" w:hAnsi="Consolas" w:cs="Times New Roman"/>
+          <w:color w:val="D4D4D4"/>
+          <w:sz w:val="21"/>
+          <w:szCs w:val="21"/>
+        </w:rPr>
+        <w:t>                    </w:t>
+      </w:r>
+      <w:proofErr w:type="gramStart"/>
+      <w:r>
+        <w:rPr>
+          <w:rFonts w:ascii="Consolas" w:eastAsia="Times New Roman" w:hAnsi="Consolas" w:cs="Times New Roman"/>
+          <w:color w:val="9CDCFE"/>
+          <w:sz w:val="21"/>
+          <w:szCs w:val="21"/>
+        </w:rPr>
+        <w:t>name</w:t>
+      </w:r>
+      <w:proofErr w:type="gramEnd"/>
+      <w:r>
+        <w:rPr>
+          <w:rFonts w:ascii="Consolas" w:eastAsia="Times New Roman" w:hAnsi="Consolas" w:cs="Times New Roman"/>
+          <w:color w:val="D4D4D4"/>
+          <w:sz w:val="21"/>
+          <w:szCs w:val="21"/>
+        </w:rPr>
+        <w:t>=</w:t>
+      </w:r>
+      <w:r>
+        <w:rPr>
+          <w:rFonts w:ascii="Consolas" w:eastAsia="Times New Roman" w:hAnsi="Consolas" w:cs="Times New Roman"/>
+          <w:color w:val="569CD6"/>
+          <w:sz w:val="21"/>
+          <w:szCs w:val="21"/>
+        </w:rPr>
+        <w:t>{</w:t>
+      </w:r>
+      <w:r>
+        <w:rPr>
+          <w:rFonts w:ascii="Consolas" w:eastAsia="Times New Roman" w:hAnsi="Consolas" w:cs="Times New Roman"/>
+          <w:color w:val="9CDCFE"/>
+          <w:sz w:val="21"/>
+          <w:szCs w:val="21"/>
+        </w:rPr>
+        <w:t>name</w:t>
+      </w:r>
+      <w:r>
+        <w:rPr>
+          <w:rFonts w:ascii="Consolas" w:eastAsia="Times New Roman" w:hAnsi="Consolas" w:cs="Times New Roman"/>
+          <w:color w:val="569CD6"/>
+          <w:sz w:val="21"/>
+          <w:szCs w:val="21"/>
+        </w:rPr>
+        <w:t>}</w:t>
+      </w:r>
+    </w:p>
+    <w:p>
+      <w:pPr>
+        <w:shd w:val="clear" w:color="auto" w:fill="1E1E1E"/>
+        <w:spacing w:after="0" w:line="285" w:lineRule="atLeast"/>
+        <w:rPr>
+          <w:rFonts w:ascii="Consolas" w:eastAsia="Times New Roman" w:hAnsi="Consolas" w:cs="Times New Roman"/>
+          <w:color w:val="D4D4D4"/>
+          <w:sz w:val="21"/>
+          <w:szCs w:val="21"/>
+        </w:rPr>
+      </w:pPr>
+      <w:r>
+        <w:rPr>
+          <w:rFonts w:ascii="Consolas" w:eastAsia="Times New Roman" w:hAnsi="Consolas" w:cs="Times New Roman"/>
+          <w:color w:val="D4D4D4"/>
+          <w:sz w:val="21"/>
+          <w:szCs w:val="21"/>
+        </w:rPr>
+        <w:t>                    </w:t>
+      </w:r>
+      <w:proofErr w:type="gramStart"/>
+      <w:r>
+        <w:rPr>
+          <w:rFonts w:ascii="Consolas" w:eastAsia="Times New Roman" w:hAnsi="Consolas" w:cs="Times New Roman"/>
+          <w:color w:val="9CDCFE"/>
+          <w:sz w:val="21"/>
+          <w:szCs w:val="21"/>
+        </w:rPr>
+        <w:t>description</w:t>
+      </w:r>
+      <w:proofErr w:type="gramEnd"/>
+      <w:r>
+        <w:rPr>
+          <w:rFonts w:ascii="Consolas" w:eastAsia="Times New Roman" w:hAnsi="Consolas" w:cs="Times New Roman"/>
+          <w:color w:val="D4D4D4"/>
+          <w:sz w:val="21"/>
+          <w:szCs w:val="21"/>
+        </w:rPr>
+        <w:t>=</w:t>
+      </w:r>
+      <w:r>
+        <w:rPr>
+          <w:rFonts w:ascii="Consolas" w:eastAsia="Times New Roman" w:hAnsi="Consolas" w:cs="Times New Roman"/>
+          <w:color w:val="569CD6"/>
+          <w:sz w:val="21"/>
+          <w:szCs w:val="21"/>
+        </w:rPr>
+        <w:t>{</w:t>
+      </w:r>
+      <w:r>
+        <w:rPr>
+          <w:rFonts w:ascii="Consolas" w:eastAsia="Times New Roman" w:hAnsi="Consolas" w:cs="Times New Roman"/>
+          <w:color w:val="9CDCFE"/>
+          <w:sz w:val="21"/>
+          <w:szCs w:val="21"/>
+        </w:rPr>
+        <w:t>description</w:t>
+      </w:r>
+      <w:r>
+        <w:rPr>
+          <w:rFonts w:ascii="Consolas" w:eastAsia="Times New Roman" w:hAnsi="Consolas" w:cs="Times New Roman"/>
+          <w:color w:val="569CD6"/>
+          <w:sz w:val="21"/>
+          <w:szCs w:val="21"/>
+        </w:rPr>
+        <w:t>}</w:t>
+      </w:r>
+      <w:r>
+        <w:rPr>
+          <w:rFonts w:ascii="Consolas" w:eastAsia="Times New Roman" w:hAnsi="Consolas" w:cs="Times New Roman"/>
+          <w:color w:val="D4D4D4"/>
+          <w:sz w:val="21"/>
+          <w:szCs w:val="21"/>
+        </w:rPr>
+        <w:t> </w:t>
+      </w:r>
+    </w:p>
+    <w:p>
+      <w:pPr>
+        <w:shd w:val="clear" w:color="auto" w:fill="1E1E1E"/>
+        <w:spacing w:after="0" w:line="285" w:lineRule="atLeast"/>
+        <w:rPr>
+          <w:rFonts w:ascii="Consolas" w:eastAsia="Times New Roman" w:hAnsi="Consolas" w:cs="Times New Roman"/>
+          <w:color w:val="D4D4D4"/>
+          <w:sz w:val="21"/>
+          <w:szCs w:val="21"/>
+        </w:rPr>
+      </w:pPr>
+      <w:r>
+        <w:rPr>
+          <w:rFonts w:ascii="Consolas" w:eastAsia="Times New Roman" w:hAnsi="Consolas" w:cs="Times New Roman"/>
+          <w:color w:val="D4D4D4"/>
+          <w:sz w:val="21"/>
+          <w:szCs w:val="21"/>
+        </w:rPr>
+        <w:t>                    </w:t>
+      </w:r>
+      <w:proofErr w:type="gramStart"/>
+      <w:r>
+        <w:rPr>
+          <w:rFonts w:ascii="Consolas" w:eastAsia="Times New Roman" w:hAnsi="Consolas" w:cs="Times New Roman"/>
+          <w:color w:val="9CDCFE"/>
+          <w:sz w:val="21"/>
+          <w:szCs w:val="21"/>
+        </w:rPr>
+        <w:t>message</w:t>
+      </w:r>
+      <w:proofErr w:type="gramEnd"/>
+      <w:r>
+        <w:rPr>
+          <w:rFonts w:ascii="Consolas" w:eastAsia="Times New Roman" w:hAnsi="Consolas" w:cs="Times New Roman"/>
+          <w:color w:val="D4D4D4"/>
+          <w:sz w:val="21"/>
+          <w:szCs w:val="21"/>
+        </w:rPr>
+        <w:t>=</w:t>
+      </w:r>
+      <w:r>
+        <w:rPr>
+          <w:rFonts w:ascii="Consolas" w:eastAsia="Times New Roman" w:hAnsi="Consolas" w:cs="Times New Roman"/>
+          <w:color w:val="569CD6"/>
+          <w:sz w:val="21"/>
+          <w:szCs w:val="21"/>
+        </w:rPr>
+        <w:t>{</w:t>
+      </w:r>
+      <w:r>
+        <w:rPr>
+          <w:rFonts w:ascii="Consolas" w:eastAsia="Times New Roman" w:hAnsi="Consolas" w:cs="Times New Roman"/>
+          <w:color w:val="9CDCFE"/>
+          <w:sz w:val="21"/>
+          <w:szCs w:val="21"/>
+        </w:rPr>
+        <w:t>message</w:t>
+      </w:r>
+      <w:r>
+        <w:rPr>
+          <w:rFonts w:ascii="Consolas" w:eastAsia="Times New Roman" w:hAnsi="Consolas" w:cs="Times New Roman"/>
+          <w:color w:val="569CD6"/>
+          <w:sz w:val="21"/>
+          <w:szCs w:val="21"/>
+        </w:rPr>
+        <w:t>}</w:t>
+      </w:r>
+    </w:p>
+    <w:p>
+      <w:pPr>
+        <w:shd w:val="clear" w:color="auto" w:fill="1E1E1E"/>
+        <w:spacing w:after="0" w:line="285" w:lineRule="atLeast"/>
+        <w:rPr>
+          <w:rFonts w:ascii="Consolas" w:eastAsia="Times New Roman" w:hAnsi="Consolas" w:cs="Times New Roman"/>
+          <w:color w:val="D4D4D4"/>
+          <w:sz w:val="21"/>
+          <w:szCs w:val="21"/>
+        </w:rPr>
+      </w:pPr>
+      <w:r>
+        <w:rPr>
+          <w:rFonts w:ascii="Consolas" w:eastAsia="Times New Roman" w:hAnsi="Consolas" w:cs="Times New Roman"/>
+          <w:color w:val="D4D4D4"/>
+          <w:sz w:val="21"/>
+          <w:szCs w:val="21"/>
+        </w:rPr>
+        <w:t>                    </w:t>
+      </w:r>
+      <w:proofErr w:type="spellStart"/>
+      <w:proofErr w:type="gramStart"/>
+      <w:r>
+        <w:rPr>
+          <w:rFonts w:ascii="Consolas" w:eastAsia="Times New Roman" w:hAnsi="Consolas" w:cs="Times New Roman"/>
+          <w:color w:val="9CDCFE"/>
+          <w:sz w:val="21"/>
+          <w:szCs w:val="21"/>
+        </w:rPr>
+        <w:t>photourl</w:t>
+      </w:r>
+      <w:proofErr w:type="spellEnd"/>
+      <w:proofErr w:type="gramEnd"/>
+      <w:r>
+        <w:rPr>
+          <w:rFonts w:ascii="Consolas" w:eastAsia="Times New Roman" w:hAnsi="Consolas" w:cs="Times New Roman"/>
+          <w:color w:val="D4D4D4"/>
+          <w:sz w:val="21"/>
+          <w:szCs w:val="21"/>
+        </w:rPr>
+        <w:t>=</w:t>
+      </w:r>
+      <w:r>
+        <w:rPr>
+          <w:rFonts w:ascii="Consolas" w:eastAsia="Times New Roman" w:hAnsi="Consolas" w:cs="Times New Roman"/>
+          <w:color w:val="569CD6"/>
+          <w:sz w:val="21"/>
+          <w:szCs w:val="21"/>
+        </w:rPr>
+        <w:t>{</w:t>
+      </w:r>
+      <w:proofErr w:type="spellStart"/>
+      <w:r>
+        <w:rPr>
+          <w:rFonts w:ascii="Consolas" w:eastAsia="Times New Roman" w:hAnsi="Consolas" w:cs="Times New Roman"/>
+          <w:color w:val="9CDCFE"/>
+          <w:sz w:val="21"/>
+          <w:szCs w:val="21"/>
+        </w:rPr>
+        <w:t>photourl</w:t>
+      </w:r>
+      <w:proofErr w:type="spellEnd"/>
+      <w:r>
+        <w:rPr>
+          <w:rFonts w:ascii="Consolas" w:eastAsia="Times New Roman" w:hAnsi="Consolas" w:cs="Times New Roman"/>
+          <w:color w:val="569CD6"/>
+          <w:sz w:val="21"/>
+          <w:szCs w:val="21"/>
+        </w:rPr>
+        <w:t>}</w:t>
+      </w:r>
+    </w:p>
+    <w:p>
+      <w:pPr>
+        <w:shd w:val="clear" w:color="auto" w:fill="1E1E1E"/>
+        <w:spacing w:after="0" w:line="285" w:lineRule="atLeast"/>
+        <w:rPr>
+          <w:rFonts w:ascii="Consolas" w:eastAsia="Times New Roman" w:hAnsi="Consolas" w:cs="Times New Roman"/>
+          <w:color w:val="D4D4D4"/>
+          <w:sz w:val="21"/>
+          <w:szCs w:val="21"/>
+        </w:rPr>
+      </w:pPr>
+      <w:r>
+        <w:rPr>
+          <w:rFonts w:ascii="Consolas" w:eastAsia="Times New Roman" w:hAnsi="Consolas" w:cs="Times New Roman"/>
+          <w:color w:val="D4D4D4"/>
+          <w:sz w:val="21"/>
+          <w:szCs w:val="21"/>
+        </w:rPr>
+        <w:t>                </w:t>
+      </w:r>
+      <w:r>
+        <w:rPr>
+          <w:rFonts w:ascii="Consolas" w:eastAsia="Times New Roman" w:hAnsi="Consolas" w:cs="Times New Roman"/>
+          <w:color w:val="808080"/>
+          <w:sz w:val="21"/>
+          <w:szCs w:val="21"/>
+        </w:rPr>
+        <w:t>/&gt;</w:t>
+      </w:r>
+    </w:p>
+    <w:p>
+      <w:pPr>
+        <w:shd w:val="clear" w:color="auto" w:fill="1E1E1E"/>
+        <w:spacing w:after="0" w:line="285" w:lineRule="atLeast"/>
+        <w:rPr>
+          <w:rFonts w:ascii="Consolas" w:eastAsia="Times New Roman" w:hAnsi="Consolas" w:cs="Times New Roman"/>
+          <w:color w:val="D4D4D4"/>
+          <w:sz w:val="21"/>
+          <w:szCs w:val="21"/>
+        </w:rPr>
+      </w:pPr>
+      <w:r>
+        <w:rPr>
+          <w:rFonts w:ascii="Consolas" w:eastAsia="Times New Roman" w:hAnsi="Consolas" w:cs="Times New Roman"/>
+          <w:color w:val="D4D4D4"/>
+          <w:sz w:val="21"/>
+          <w:szCs w:val="21"/>
+        </w:rPr>
+        <w:t>            })</w:t>
+      </w:r>
+      <w:r>
+        <w:rPr>
+          <w:rFonts w:ascii="Consolas" w:eastAsia="Times New Roman" w:hAnsi="Consolas" w:cs="Times New Roman"/>
+          <w:color w:val="569CD6"/>
+          <w:sz w:val="21"/>
+          <w:szCs w:val="21"/>
+        </w:rPr>
+        <w:t>}</w:t>
+      </w:r>
+    </w:p>
+    <w:p/>
+    <w:p>
+      <w:proofErr w:type="spellStart"/>
+      <w:r>
+        <w:t>Redux</w:t>
+      </w:r>
+      <w:proofErr w:type="spellEnd"/>
+      <w:r>
+        <w:t>:</w:t>
+      </w:r>
+    </w:p>
+    <w:p>
+      <w:r>
+        <w:rPr>
+          <w:noProof/>
+        </w:rPr>
+        <w:lastRenderedPageBreak/>
+        <w:drawing>
+          <wp:inline distT="0" distB="0" distL="0" distR="0" wp14:anchorId="084A6233" wp14:editId="63B13F3E">
+            <wp:extent cx="5943600" cy="4048760"/>
+            <wp:effectExtent l="0" t="0" r="0" b="8890"/>
+            <wp:docPr id="2" name="Picture 2"/>
+            <wp:cNvGraphicFramePr>
+              <a:graphicFrameLocks xmlns:a="http://schemas.openxmlformats.org/drawingml/2006/main" noChangeAspect="1"/>
+            </wp:cNvGraphicFramePr>
+            <a:graphic xmlns:a="http://schemas.openxmlformats.org/drawingml/2006/main">
+              <a:graphicData uri="http://schemas.openxmlformats.org/drawingml/2006/picture">
+                <pic:pic xmlns:pic="http://schemas.openxmlformats.org/drawingml/2006/picture">
+                  <pic:nvPicPr>
+                    <pic:cNvPr id="1" name=""/>
+                    <pic:cNvPicPr/>
+                  </pic:nvPicPr>
+                  <pic:blipFill>
+                    <a:blip r:embed="rId5"/>
+                    <a:stretch>
+                      <a:fillRect/>
+                    </a:stretch>
+                  </pic:blipFill>
+                  <pic:spPr>
+                    <a:xfrm>
+                      <a:off x="0" y="0"/>
+                      <a:ext cx="5943600" cy="4048760"/>
+                    </a:xfrm>
+                    <a:prstGeom prst="rect">
+                      <a:avLst/>
+                    </a:prstGeom>
+                  </pic:spPr>
+                </pic:pic>
+              </a:graphicData>
+            </a:graphic>
+          </wp:inline>
+        </w:drawing>
       </w:r>
       <w:bookmarkStart w:id="0" w:name="_GoBack"/>
       <w:bookmarkEnd w:id="0"/>
     </w:p>
-    <w:p>
-      <w:pPr>
-        <w:shd w:val="clear" w:color="auto" w:fill="1E1E1E"/>
-        <w:spacing w:after="0" w:line="285" w:lineRule="atLeast"/>
-        <w:rPr>
-          <w:rFonts w:ascii="Consolas" w:eastAsia="Times New Roman" w:hAnsi="Consolas" w:cs="Times New Roman"/>
-          <w:color w:val="D4D4D4"/>
-          <w:sz w:val="21"/>
-          <w:szCs w:val="21"/>
-        </w:rPr>
-      </w:pPr>
-      <w:r>
-        <w:rPr>
-          <w:rFonts w:ascii="Consolas" w:eastAsia="Times New Roman" w:hAnsi="Consolas" w:cs="Times New Roman"/>
-          <w:color w:val="D4D4D4"/>
-          <w:sz w:val="21"/>
-          <w:szCs w:val="21"/>
-        </w:rPr>
-        <w:t>    </w:t>
-      </w:r>
-      <w:r>
-        <w:rPr>
-          <w:rFonts w:ascii="Consolas" w:eastAsia="Times New Roman" w:hAnsi="Consolas" w:cs="Times New Roman"/>
-          <w:color w:val="DCDCAA"/>
-          <w:sz w:val="21"/>
-          <w:szCs w:val="21"/>
-        </w:rPr>
-        <w:t>useEffect</w:t>
-      </w:r>
-      <w:r>
-        <w:rPr>
-          <w:rFonts w:ascii="Consolas" w:eastAsia="Times New Roman" w:hAnsi="Consolas" w:cs="Times New Roman"/>
-          <w:color w:val="D4D4D4"/>
-          <w:sz w:val="21"/>
-          <w:szCs w:val="21"/>
-        </w:rPr>
-        <w:t>(()</w:t>
-      </w:r>
-      <w:r>
-        <w:rPr>
-          <w:rFonts w:ascii="Consolas" w:eastAsia="Times New Roman" w:hAnsi="Consolas" w:cs="Times New Roman"/>
-          <w:color w:val="569CD6"/>
-          <w:sz w:val="21"/>
-          <w:szCs w:val="21"/>
-        </w:rPr>
-        <w:t>=&gt;</w:t>
-      </w:r>
-      <w:r>
-        <w:rPr>
-          <w:rFonts w:ascii="Consolas" w:eastAsia="Times New Roman" w:hAnsi="Consolas" w:cs="Times New Roman"/>
-          <w:color w:val="D4D4D4"/>
-          <w:sz w:val="21"/>
-          <w:szCs w:val="21"/>
-        </w:rPr>
-        <w:t>{</w:t>
-      </w:r>
-    </w:p>
-    <w:p>
-      <w:pPr>
-        <w:shd w:val="clear" w:color="auto" w:fill="1E1E1E"/>
-        <w:spacing w:after="0" w:line="285" w:lineRule="atLeast"/>
-        <w:rPr>
-          <w:rFonts w:ascii="Consolas" w:eastAsia="Times New Roman" w:hAnsi="Consolas" w:cs="Times New Roman"/>
-          <w:color w:val="D4D4D4"/>
-          <w:sz w:val="21"/>
-          <w:szCs w:val="21"/>
-        </w:rPr>
-      </w:pPr>
-      <w:r>
-        <w:rPr>
-          <w:rFonts w:ascii="Consolas" w:eastAsia="Times New Roman" w:hAnsi="Consolas" w:cs="Times New Roman"/>
-          <w:color w:val="D4D4D4"/>
-          <w:sz w:val="21"/>
-          <w:szCs w:val="21"/>
-        </w:rPr>
-        <w:t>        </w:t>
-      </w:r>
-      <w:r>
-        <w:rPr>
-          <w:rFonts w:ascii="Consolas" w:eastAsia="Times New Roman" w:hAnsi="Consolas" w:cs="Times New Roman"/>
-          <w:color w:val="4FC1FF"/>
-          <w:sz w:val="21"/>
-          <w:szCs w:val="21"/>
-        </w:rPr>
-        <w:t>db</w:t>
-      </w:r>
-      <w:r>
-        <w:rPr>
-          <w:rFonts w:ascii="Consolas" w:eastAsia="Times New Roman" w:hAnsi="Consolas" w:cs="Times New Roman"/>
-          <w:color w:val="D4D4D4"/>
-          <w:sz w:val="21"/>
-          <w:szCs w:val="21"/>
-        </w:rPr>
-        <w:t>.</w:t>
-      </w:r>
-      <w:r>
-        <w:rPr>
-          <w:rFonts w:ascii="Consolas" w:eastAsia="Times New Roman" w:hAnsi="Consolas" w:cs="Times New Roman"/>
-          <w:color w:val="DCDCAA"/>
-          <w:sz w:val="21"/>
-          <w:szCs w:val="21"/>
-        </w:rPr>
-        <w:t>collection</w:t>
-      </w:r>
-      <w:r>
-        <w:rPr>
-          <w:rFonts w:ascii="Consolas" w:eastAsia="Times New Roman" w:hAnsi="Consolas" w:cs="Times New Roman"/>
-          <w:color w:val="D4D4D4"/>
-          <w:sz w:val="21"/>
-          <w:szCs w:val="21"/>
-        </w:rPr>
-        <w:t>(</w:t>
-      </w:r>
-      <w:r>
-        <w:rPr>
-          <w:rFonts w:ascii="Consolas" w:eastAsia="Times New Roman" w:hAnsi="Consolas" w:cs="Times New Roman"/>
-          <w:color w:val="CE9178"/>
-          <w:sz w:val="21"/>
-          <w:szCs w:val="21"/>
-        </w:rPr>
-        <w:t>'posts'</w:t>
-      </w:r>
-      <w:r>
-        <w:rPr>
-          <w:rFonts w:ascii="Consolas" w:eastAsia="Times New Roman" w:hAnsi="Consolas" w:cs="Times New Roman"/>
-          <w:color w:val="D4D4D4"/>
-          <w:sz w:val="21"/>
-          <w:szCs w:val="21"/>
-        </w:rPr>
-        <w:t>).</w:t>
-      </w:r>
-      <w:r>
-        <w:rPr>
-          <w:rFonts w:ascii="Consolas" w:eastAsia="Times New Roman" w:hAnsi="Consolas" w:cs="Times New Roman"/>
-          <w:color w:val="DCDCAA"/>
-          <w:sz w:val="21"/>
-          <w:szCs w:val="21"/>
-        </w:rPr>
-        <w:t>onSnapshot</w:t>
-      </w:r>
-      <w:r>
-        <w:rPr>
-          <w:rFonts w:ascii="Consolas" w:eastAsia="Times New Roman" w:hAnsi="Consolas" w:cs="Times New Roman"/>
-          <w:color w:val="D4D4D4"/>
-          <w:sz w:val="21"/>
-          <w:szCs w:val="21"/>
-        </w:rPr>
-        <w:t>(</w:t>
-      </w:r>
-      <w:r>
-        <w:rPr>
-          <w:rFonts w:ascii="Consolas" w:eastAsia="Times New Roman" w:hAnsi="Consolas" w:cs="Times New Roman"/>
-          <w:color w:val="9CDCFE"/>
-          <w:sz w:val="21"/>
-          <w:szCs w:val="21"/>
-        </w:rPr>
-        <w:t>snapshot</w:t>
-      </w:r>
-      <w:r>
-        <w:rPr>
-          <w:rFonts w:ascii="Consolas" w:eastAsia="Times New Roman" w:hAnsi="Consolas" w:cs="Times New Roman"/>
-          <w:color w:val="569CD6"/>
-          <w:sz w:val="21"/>
-          <w:szCs w:val="21"/>
-        </w:rPr>
-        <w:t>=&gt;</w:t>
-      </w:r>
-      <w:r>
-        <w:rPr>
-          <w:rFonts w:ascii="Consolas" w:eastAsia="Times New Roman" w:hAnsi="Consolas" w:cs="Times New Roman"/>
-          <w:color w:val="D4D4D4"/>
-          <w:sz w:val="21"/>
-          <w:szCs w:val="21"/>
-        </w:rPr>
-        <w:t> {</w:t>
-      </w:r>
-    </w:p>
-    <w:p>
-      <w:pPr>
-        <w:shd w:val="clear" w:color="auto" w:fill="1E1E1E"/>
-        <w:spacing w:after="0" w:line="285" w:lineRule="atLeast"/>
-        <w:rPr>
-          <w:rFonts w:ascii="Consolas" w:eastAsia="Times New Roman" w:hAnsi="Consolas" w:cs="Times New Roman"/>
-          <w:color w:val="D4D4D4"/>
-          <w:sz w:val="21"/>
-          <w:szCs w:val="21"/>
-        </w:rPr>
-      </w:pPr>
-      <w:r>
-        <w:rPr>
-          <w:rFonts w:ascii="Consolas" w:eastAsia="Times New Roman" w:hAnsi="Consolas" w:cs="Times New Roman"/>
-          <w:color w:val="D4D4D4"/>
-          <w:sz w:val="21"/>
-          <w:szCs w:val="21"/>
-        </w:rPr>
-        <w:t>            </w:t>
-      </w:r>
-      <w:r>
-        <w:rPr>
-          <w:rFonts w:ascii="Consolas" w:eastAsia="Times New Roman" w:hAnsi="Consolas" w:cs="Times New Roman"/>
-          <w:color w:val="DCDCAA"/>
-          <w:sz w:val="21"/>
-          <w:szCs w:val="21"/>
-        </w:rPr>
-        <w:t>setPosts</w:t>
-      </w:r>
-      <w:r>
-        <w:rPr>
-          <w:rFonts w:ascii="Consolas" w:eastAsia="Times New Roman" w:hAnsi="Consolas" w:cs="Times New Roman"/>
-          <w:color w:val="D4D4D4"/>
-          <w:sz w:val="21"/>
-          <w:szCs w:val="21"/>
-        </w:rPr>
-        <w:t>(</w:t>
-      </w:r>
-      <w:r>
-        <w:rPr>
-          <w:rFonts w:ascii="Consolas" w:eastAsia="Times New Roman" w:hAnsi="Consolas" w:cs="Times New Roman"/>
-          <w:color w:val="9CDCFE"/>
-          <w:sz w:val="21"/>
-          <w:szCs w:val="21"/>
-        </w:rPr>
-        <w:t>snapshot</w:t>
-      </w:r>
-      <w:r>
-        <w:rPr>
-          <w:rFonts w:ascii="Consolas" w:eastAsia="Times New Roman" w:hAnsi="Consolas" w:cs="Times New Roman"/>
-          <w:color w:val="D4D4D4"/>
-          <w:sz w:val="21"/>
-          <w:szCs w:val="21"/>
-        </w:rPr>
-        <w:t>.</w:t>
-      </w:r>
-      <w:r>
-        <w:rPr>
-          <w:rFonts w:ascii="Consolas" w:eastAsia="Times New Roman" w:hAnsi="Consolas" w:cs="Times New Roman"/>
-          <w:color w:val="4FC1FF"/>
-          <w:sz w:val="21"/>
-          <w:szCs w:val="21"/>
-        </w:rPr>
-        <w:t>docs</w:t>
-      </w:r>
-      <w:r>
-        <w:rPr>
-          <w:rFonts w:ascii="Consolas" w:eastAsia="Times New Roman" w:hAnsi="Consolas" w:cs="Times New Roman"/>
-          <w:color w:val="D4D4D4"/>
-          <w:sz w:val="21"/>
-          <w:szCs w:val="21"/>
-        </w:rPr>
-        <w:t>.</w:t>
-      </w:r>
-      <w:r>
-        <w:rPr>
-          <w:rFonts w:ascii="Consolas" w:eastAsia="Times New Roman" w:hAnsi="Consolas" w:cs="Times New Roman"/>
-          <w:color w:val="DCDCAA"/>
-          <w:sz w:val="21"/>
-          <w:szCs w:val="21"/>
-        </w:rPr>
-        <w:t>map</w:t>
-      </w:r>
-      <w:r>
-        <w:rPr>
-          <w:rFonts w:ascii="Consolas" w:eastAsia="Times New Roman" w:hAnsi="Consolas" w:cs="Times New Roman"/>
-          <w:color w:val="D4D4D4"/>
-          <w:sz w:val="21"/>
-          <w:szCs w:val="21"/>
-        </w:rPr>
-        <w:t>(</w:t>
-      </w:r>
-      <w:r>
-        <w:rPr>
-          <w:rFonts w:ascii="Consolas" w:eastAsia="Times New Roman" w:hAnsi="Consolas" w:cs="Times New Roman"/>
-          <w:color w:val="9CDCFE"/>
-          <w:sz w:val="21"/>
-          <w:szCs w:val="21"/>
-        </w:rPr>
-        <w:t>doc</w:t>
-      </w:r>
-      <w:r>
-        <w:rPr>
-          <w:rFonts w:ascii="Consolas" w:eastAsia="Times New Roman" w:hAnsi="Consolas" w:cs="Times New Roman"/>
-          <w:color w:val="569CD6"/>
-          <w:sz w:val="21"/>
-          <w:szCs w:val="21"/>
-        </w:rPr>
-        <w:t>=&gt;</w:t>
-      </w:r>
-      <w:r>
-        <w:rPr>
-          <w:rFonts w:ascii="Consolas" w:eastAsia="Times New Roman" w:hAnsi="Consolas" w:cs="Times New Roman"/>
-          <w:color w:val="D4D4D4"/>
-          <w:sz w:val="21"/>
-          <w:szCs w:val="21"/>
-        </w:rPr>
-        <w:t>(</w:t>
-      </w:r>
-    </w:p>
-    <w:p>
-      <w:pPr>
-        <w:shd w:val="clear" w:color="auto" w:fill="1E1E1E"/>
-        <w:spacing w:after="0" w:line="285" w:lineRule="atLeast"/>
-        <w:rPr>
-          <w:rFonts w:ascii="Consolas" w:eastAsia="Times New Roman" w:hAnsi="Consolas" w:cs="Times New Roman"/>
-          <w:color w:val="D4D4D4"/>
-          <w:sz w:val="21"/>
-          <w:szCs w:val="21"/>
-        </w:rPr>
-      </w:pPr>
-      <w:r>
-        <w:rPr>
-          <w:rFonts w:ascii="Consolas" w:eastAsia="Times New Roman" w:hAnsi="Consolas" w:cs="Times New Roman"/>
-          <w:color w:val="D4D4D4"/>
-          <w:sz w:val="21"/>
-          <w:szCs w:val="21"/>
-        </w:rPr>
-        <w:lastRenderedPageBreak/>
-        <w:t>                {</w:t>
-      </w:r>
-    </w:p>
-    <w:p>
-      <w:pPr>
-        <w:shd w:val="clear" w:color="auto" w:fill="1E1E1E"/>
-        <w:spacing w:after="0" w:line="285" w:lineRule="atLeast"/>
-        <w:rPr>
-          <w:rFonts w:ascii="Consolas" w:eastAsia="Times New Roman" w:hAnsi="Consolas" w:cs="Times New Roman"/>
-          <w:color w:val="D4D4D4"/>
-          <w:sz w:val="21"/>
-          <w:szCs w:val="21"/>
-        </w:rPr>
-      </w:pPr>
-      <w:r>
-        <w:rPr>
-          <w:rFonts w:ascii="Consolas" w:eastAsia="Times New Roman" w:hAnsi="Consolas" w:cs="Times New Roman"/>
-          <w:color w:val="D4D4D4"/>
-          <w:sz w:val="21"/>
-          <w:szCs w:val="21"/>
-        </w:rPr>
-        <w:t>                    </w:t>
-      </w:r>
-      <w:r>
-        <w:rPr>
-          <w:rFonts w:ascii="Consolas" w:eastAsia="Times New Roman" w:hAnsi="Consolas" w:cs="Times New Roman"/>
-          <w:color w:val="9CDCFE"/>
-          <w:sz w:val="21"/>
-          <w:szCs w:val="21"/>
-        </w:rPr>
-        <w:t>id</w:t>
-      </w:r>
-      <w:r>
-        <w:rPr>
-          <w:rFonts w:ascii="Consolas" w:eastAsia="Times New Roman" w:hAnsi="Consolas" w:cs="Times New Roman"/>
-          <w:color w:val="D4D4D4"/>
-          <w:sz w:val="21"/>
-          <w:szCs w:val="21"/>
-        </w:rPr>
-        <w:t>: </w:t>
-      </w:r>
-      <w:r>
-        <w:rPr>
-          <w:rFonts w:ascii="Consolas" w:eastAsia="Times New Roman" w:hAnsi="Consolas" w:cs="Times New Roman"/>
-          <w:color w:val="9CDCFE"/>
-          <w:sz w:val="21"/>
-          <w:szCs w:val="21"/>
-        </w:rPr>
-        <w:t>doc</w:t>
-      </w:r>
-      <w:r>
-        <w:rPr>
-          <w:rFonts w:ascii="Consolas" w:eastAsia="Times New Roman" w:hAnsi="Consolas" w:cs="Times New Roman"/>
-          <w:color w:val="D4D4D4"/>
-          <w:sz w:val="21"/>
-          <w:szCs w:val="21"/>
-        </w:rPr>
-        <w:t>.</w:t>
-      </w:r>
-      <w:r>
-        <w:rPr>
-          <w:rFonts w:ascii="Consolas" w:eastAsia="Times New Roman" w:hAnsi="Consolas" w:cs="Times New Roman"/>
-          <w:color w:val="4FC1FF"/>
-          <w:sz w:val="21"/>
-          <w:szCs w:val="21"/>
-        </w:rPr>
-        <w:t>id</w:t>
-      </w:r>
-      <w:r>
-        <w:rPr>
-          <w:rFonts w:ascii="Consolas" w:eastAsia="Times New Roman" w:hAnsi="Consolas" w:cs="Times New Roman"/>
-          <w:color w:val="D4D4D4"/>
-          <w:sz w:val="21"/>
-          <w:szCs w:val="21"/>
-        </w:rPr>
-        <w:t>,</w:t>
-      </w:r>
-    </w:p>
-    <w:p>
-      <w:pPr>
-        <w:shd w:val="clear" w:color="auto" w:fill="1E1E1E"/>
-        <w:spacing w:after="0" w:line="285" w:lineRule="atLeast"/>
-        <w:rPr>
-          <w:rFonts w:ascii="Consolas" w:eastAsia="Times New Roman" w:hAnsi="Consolas" w:cs="Times New Roman"/>
-          <w:color w:val="D4D4D4"/>
-          <w:sz w:val="21"/>
-          <w:szCs w:val="21"/>
-        </w:rPr>
-      </w:pPr>
-      <w:r>
-        <w:rPr>
-          <w:rFonts w:ascii="Consolas" w:eastAsia="Times New Roman" w:hAnsi="Consolas" w:cs="Times New Roman"/>
-          <w:color w:val="D4D4D4"/>
-          <w:sz w:val="21"/>
-          <w:szCs w:val="21"/>
-        </w:rPr>
-        <w:t>                    </w:t>
-      </w:r>
-      <w:r>
-        <w:rPr>
-          <w:rFonts w:ascii="Consolas" w:eastAsia="Times New Roman" w:hAnsi="Consolas" w:cs="Times New Roman"/>
-          <w:color w:val="9CDCFE"/>
-          <w:sz w:val="21"/>
-          <w:szCs w:val="21"/>
-        </w:rPr>
-        <w:t>data</w:t>
-      </w:r>
-      <w:r>
-        <w:rPr>
-          <w:rFonts w:ascii="Consolas" w:eastAsia="Times New Roman" w:hAnsi="Consolas" w:cs="Times New Roman"/>
-          <w:color w:val="D4D4D4"/>
-          <w:sz w:val="21"/>
-          <w:szCs w:val="21"/>
-        </w:rPr>
-        <w:t>: </w:t>
-      </w:r>
-      <w:r>
-        <w:rPr>
-          <w:rFonts w:ascii="Consolas" w:eastAsia="Times New Roman" w:hAnsi="Consolas" w:cs="Times New Roman"/>
-          <w:color w:val="9CDCFE"/>
-          <w:sz w:val="21"/>
-          <w:szCs w:val="21"/>
-        </w:rPr>
-        <w:t>doc</w:t>
-      </w:r>
-      <w:r>
-        <w:rPr>
-          <w:rFonts w:ascii="Consolas" w:eastAsia="Times New Roman" w:hAnsi="Consolas" w:cs="Times New Roman"/>
-          <w:color w:val="D4D4D4"/>
-          <w:sz w:val="21"/>
-          <w:szCs w:val="21"/>
-        </w:rPr>
-        <w:t>.</w:t>
-      </w:r>
-      <w:r>
-        <w:rPr>
-          <w:rFonts w:ascii="Consolas" w:eastAsia="Times New Roman" w:hAnsi="Consolas" w:cs="Times New Roman"/>
-          <w:color w:val="DCDCAA"/>
-          <w:sz w:val="21"/>
-          <w:szCs w:val="21"/>
-        </w:rPr>
-        <w:t>data</w:t>
-      </w:r>
-      <w:r>
-        <w:rPr>
-          <w:rFonts w:ascii="Consolas" w:eastAsia="Times New Roman" w:hAnsi="Consolas" w:cs="Times New Roman"/>
-          <w:color w:val="D4D4D4"/>
-          <w:sz w:val="21"/>
-          <w:szCs w:val="21"/>
-        </w:rPr>
-        <w:t>()</w:t>
-      </w:r>
-    </w:p>
-    <w:p>
-      <w:pPr>
-        <w:shd w:val="clear" w:color="auto" w:fill="1E1E1E"/>
-        <w:spacing w:after="0" w:line="285" w:lineRule="atLeast"/>
-        <w:rPr>
-          <w:rFonts w:ascii="Consolas" w:eastAsia="Times New Roman" w:hAnsi="Consolas" w:cs="Times New Roman"/>
-          <w:color w:val="D4D4D4"/>
-          <w:sz w:val="21"/>
-          <w:szCs w:val="21"/>
-        </w:rPr>
-      </w:pPr>
-      <w:r>
-        <w:rPr>
-          <w:rFonts w:ascii="Consolas" w:eastAsia="Times New Roman" w:hAnsi="Consolas" w:cs="Times New Roman"/>
-          <w:color w:val="D4D4D4"/>
-          <w:sz w:val="21"/>
-          <w:szCs w:val="21"/>
-        </w:rPr>
-        <w:t>                }</w:t>
-      </w:r>
-    </w:p>
-    <w:p>
-      <w:pPr>
-        <w:shd w:val="clear" w:color="auto" w:fill="1E1E1E"/>
-        <w:spacing w:after="0" w:line="285" w:lineRule="atLeast"/>
-        <w:rPr>
-          <w:rFonts w:ascii="Consolas" w:eastAsia="Times New Roman" w:hAnsi="Consolas" w:cs="Times New Roman"/>
-          <w:color w:val="D4D4D4"/>
-          <w:sz w:val="21"/>
-          <w:szCs w:val="21"/>
-        </w:rPr>
-      </w:pPr>
-      <w:r>
-        <w:rPr>
-          <w:rFonts w:ascii="Consolas" w:eastAsia="Times New Roman" w:hAnsi="Consolas" w:cs="Times New Roman"/>
-          <w:color w:val="D4D4D4"/>
-          <w:sz w:val="21"/>
-          <w:szCs w:val="21"/>
-        </w:rPr>
-        <w:t>            )))</w:t>
-      </w:r>
-    </w:p>
-    <w:p>
-      <w:pPr>
-        <w:shd w:val="clear" w:color="auto" w:fill="1E1E1E"/>
-        <w:spacing w:after="0" w:line="285" w:lineRule="atLeast"/>
-        <w:rPr>
-          <w:rFonts w:ascii="Consolas" w:eastAsia="Times New Roman" w:hAnsi="Consolas" w:cs="Times New Roman"/>
-          <w:color w:val="D4D4D4"/>
-          <w:sz w:val="21"/>
-          <w:szCs w:val="21"/>
-        </w:rPr>
-      </w:pPr>
-      <w:r>
-        <w:rPr>
-          <w:rFonts w:ascii="Consolas" w:eastAsia="Times New Roman" w:hAnsi="Consolas" w:cs="Times New Roman"/>
-          <w:color w:val="D4D4D4"/>
-          <w:sz w:val="21"/>
-          <w:szCs w:val="21"/>
-        </w:rPr>
-        <w:t>        })</w:t>
-      </w:r>
-    </w:p>
-    <w:p>
-      <w:pPr>
-        <w:shd w:val="clear" w:color="auto" w:fill="1E1E1E"/>
-        <w:spacing w:after="0" w:line="285" w:lineRule="atLeast"/>
-        <w:rPr>
-          <w:rFonts w:ascii="Consolas" w:eastAsia="Times New Roman" w:hAnsi="Consolas" w:cs="Times New Roman"/>
-          <w:color w:val="D4D4D4"/>
-          <w:sz w:val="21"/>
-          <w:szCs w:val="21"/>
-        </w:rPr>
-      </w:pPr>
-      <w:r>
-        <w:rPr>
-          <w:rFonts w:ascii="Consolas" w:eastAsia="Times New Roman" w:hAnsi="Consolas" w:cs="Times New Roman"/>
-          <w:color w:val="D4D4D4"/>
-          <w:sz w:val="21"/>
-          <w:szCs w:val="21"/>
-        </w:rPr>
-        <w:t>    }, [])</w:t>
-      </w:r>
-    </w:p>
-    <w:p/>
-    <w:p>
-      <w:r>
-        <w:t>Now using data from collection</w:t>
-      </w:r>
-    </w:p>
-    <w:p>
-      <w:pPr>
-        <w:shd w:val="clear" w:color="auto" w:fill="1E1E1E"/>
-        <w:spacing w:after="0" w:line="285" w:lineRule="atLeast"/>
-        <w:rPr>
-          <w:rFonts w:ascii="Consolas" w:eastAsia="Times New Roman" w:hAnsi="Consolas" w:cs="Times New Roman"/>
-          <w:color w:val="D4D4D4"/>
-          <w:sz w:val="21"/>
-          <w:szCs w:val="21"/>
-        </w:rPr>
-      </w:pPr>
-      <w:r>
-        <w:rPr>
-          <w:rFonts w:ascii="Consolas" w:eastAsia="Times New Roman" w:hAnsi="Consolas" w:cs="Times New Roman"/>
-          <w:color w:val="D4D4D4"/>
-          <w:sz w:val="21"/>
-          <w:szCs w:val="21"/>
-        </w:rPr>
-        <w:t>            </w:t>
-      </w:r>
-      <w:r>
-        <w:rPr>
-          <w:rFonts w:ascii="Consolas" w:eastAsia="Times New Roman" w:hAnsi="Consolas" w:cs="Times New Roman"/>
-          <w:color w:val="569CD6"/>
-          <w:sz w:val="21"/>
-          <w:szCs w:val="21"/>
-        </w:rPr>
-        <w:t>{</w:t>
-      </w:r>
-      <w:r>
-        <w:rPr>
-          <w:rFonts w:ascii="Consolas" w:eastAsia="Times New Roman" w:hAnsi="Consolas" w:cs="Times New Roman"/>
-          <w:color w:val="4FC1FF"/>
-          <w:sz w:val="21"/>
-          <w:szCs w:val="21"/>
-        </w:rPr>
-        <w:t>posts</w:t>
-      </w:r>
-      <w:r>
-        <w:rPr>
-          <w:rFonts w:ascii="Consolas" w:eastAsia="Times New Roman" w:hAnsi="Consolas" w:cs="Times New Roman"/>
-          <w:color w:val="D4D4D4"/>
-          <w:sz w:val="21"/>
-          <w:szCs w:val="21"/>
-        </w:rPr>
-        <w:t>.</w:t>
-      </w:r>
-      <w:r>
-        <w:rPr>
-          <w:rFonts w:ascii="Consolas" w:eastAsia="Times New Roman" w:hAnsi="Consolas" w:cs="Times New Roman"/>
-          <w:color w:val="DCDCAA"/>
-          <w:sz w:val="21"/>
-          <w:szCs w:val="21"/>
-        </w:rPr>
-        <w:t>map</w:t>
-      </w:r>
-      <w:r>
-        <w:rPr>
-          <w:rFonts w:ascii="Consolas" w:eastAsia="Times New Roman" w:hAnsi="Consolas" w:cs="Times New Roman"/>
-          <w:color w:val="D4D4D4"/>
-          <w:sz w:val="21"/>
-          <w:szCs w:val="21"/>
-        </w:rPr>
-        <w:t>( ({ </w:t>
-      </w:r>
-      <w:r>
-        <w:rPr>
-          <w:rFonts w:ascii="Consolas" w:eastAsia="Times New Roman" w:hAnsi="Consolas" w:cs="Times New Roman"/>
-          <w:color w:val="9CDCFE"/>
-          <w:sz w:val="21"/>
-          <w:szCs w:val="21"/>
-        </w:rPr>
-        <w:t>id</w:t>
-      </w:r>
-      <w:r>
-        <w:rPr>
-          <w:rFonts w:ascii="Consolas" w:eastAsia="Times New Roman" w:hAnsi="Consolas" w:cs="Times New Roman"/>
-          <w:color w:val="D4D4D4"/>
-          <w:sz w:val="21"/>
-          <w:szCs w:val="21"/>
-        </w:rPr>
-        <w:t>, </w:t>
-      </w:r>
-      <w:r>
-        <w:rPr>
-          <w:rFonts w:ascii="Consolas" w:eastAsia="Times New Roman" w:hAnsi="Consolas" w:cs="Times New Roman"/>
-          <w:color w:val="9CDCFE"/>
-          <w:sz w:val="21"/>
-          <w:szCs w:val="21"/>
-        </w:rPr>
-        <w:t>data</w:t>
-      </w:r>
-      <w:r>
-        <w:rPr>
-          <w:rFonts w:ascii="Consolas" w:eastAsia="Times New Roman" w:hAnsi="Consolas" w:cs="Times New Roman"/>
-          <w:color w:val="D4D4D4"/>
-          <w:sz w:val="21"/>
-          <w:szCs w:val="21"/>
-        </w:rPr>
-        <w:t>: { </w:t>
-      </w:r>
-      <w:r>
-        <w:rPr>
-          <w:rFonts w:ascii="Consolas" w:eastAsia="Times New Roman" w:hAnsi="Consolas" w:cs="Times New Roman"/>
-          <w:color w:val="9CDCFE"/>
-          <w:sz w:val="21"/>
-          <w:szCs w:val="21"/>
-        </w:rPr>
-        <w:t>name</w:t>
-      </w:r>
-      <w:r>
-        <w:rPr>
-          <w:rFonts w:ascii="Consolas" w:eastAsia="Times New Roman" w:hAnsi="Consolas" w:cs="Times New Roman"/>
-          <w:color w:val="D4D4D4"/>
-          <w:sz w:val="21"/>
-          <w:szCs w:val="21"/>
-        </w:rPr>
-        <w:t>, </w:t>
-      </w:r>
-      <w:r>
-        <w:rPr>
-          <w:rFonts w:ascii="Consolas" w:eastAsia="Times New Roman" w:hAnsi="Consolas" w:cs="Times New Roman"/>
-          <w:color w:val="9CDCFE"/>
-          <w:sz w:val="21"/>
-          <w:szCs w:val="21"/>
-        </w:rPr>
-        <w:t>description</w:t>
-      </w:r>
-      <w:r>
-        <w:rPr>
-          <w:rFonts w:ascii="Consolas" w:eastAsia="Times New Roman" w:hAnsi="Consolas" w:cs="Times New Roman"/>
-          <w:color w:val="D4D4D4"/>
-          <w:sz w:val="21"/>
-          <w:szCs w:val="21"/>
-        </w:rPr>
-        <w:t>, </w:t>
-      </w:r>
-      <w:r>
-        <w:rPr>
-          <w:rFonts w:ascii="Consolas" w:eastAsia="Times New Roman" w:hAnsi="Consolas" w:cs="Times New Roman"/>
-          <w:color w:val="9CDCFE"/>
-          <w:sz w:val="21"/>
-          <w:szCs w:val="21"/>
-        </w:rPr>
-        <w:t>message</w:t>
-      </w:r>
-      <w:r>
-        <w:rPr>
-          <w:rFonts w:ascii="Consolas" w:eastAsia="Times New Roman" w:hAnsi="Consolas" w:cs="Times New Roman"/>
-          <w:color w:val="D4D4D4"/>
-          <w:sz w:val="21"/>
-          <w:szCs w:val="21"/>
-        </w:rPr>
-        <w:t>, </w:t>
-      </w:r>
-      <w:r>
-        <w:rPr>
-          <w:rFonts w:ascii="Consolas" w:eastAsia="Times New Roman" w:hAnsi="Consolas" w:cs="Times New Roman"/>
-          <w:color w:val="9CDCFE"/>
-          <w:sz w:val="21"/>
-          <w:szCs w:val="21"/>
-        </w:rPr>
-        <w:t>photourl</w:t>
-      </w:r>
-      <w:r>
-        <w:rPr>
-          <w:rFonts w:ascii="Consolas" w:eastAsia="Times New Roman" w:hAnsi="Consolas" w:cs="Times New Roman"/>
-          <w:color w:val="D4D4D4"/>
-          <w:sz w:val="21"/>
-          <w:szCs w:val="21"/>
-        </w:rPr>
-        <w:t> }} )</w:t>
-      </w:r>
-      <w:r>
-        <w:rPr>
-          <w:rFonts w:ascii="Consolas" w:eastAsia="Times New Roman" w:hAnsi="Consolas" w:cs="Times New Roman"/>
-          <w:color w:val="569CD6"/>
-          <w:sz w:val="21"/>
-          <w:szCs w:val="21"/>
-        </w:rPr>
-        <w:t>=&gt;</w:t>
-      </w:r>
-      <w:r>
-        <w:rPr>
-          <w:rFonts w:ascii="Consolas" w:eastAsia="Times New Roman" w:hAnsi="Consolas" w:cs="Times New Roman"/>
-          <w:color w:val="D4D4D4"/>
-          <w:sz w:val="21"/>
-          <w:szCs w:val="21"/>
-        </w:rPr>
-        <w:t>{</w:t>
-      </w:r>
-    </w:p>
-    <w:p>
-      <w:pPr>
-        <w:shd w:val="clear" w:color="auto" w:fill="1E1E1E"/>
-        <w:spacing w:after="0" w:line="285" w:lineRule="atLeast"/>
-        <w:rPr>
-          <w:rFonts w:ascii="Consolas" w:eastAsia="Times New Roman" w:hAnsi="Consolas" w:cs="Times New Roman"/>
-          <w:color w:val="D4D4D4"/>
-          <w:sz w:val="21"/>
-          <w:szCs w:val="21"/>
-        </w:rPr>
-      </w:pPr>
-      <w:r>
-        <w:rPr>
-          <w:rFonts w:ascii="Consolas" w:eastAsia="Times New Roman" w:hAnsi="Consolas" w:cs="Times New Roman"/>
-          <w:color w:val="D4D4D4"/>
-          <w:sz w:val="21"/>
-          <w:szCs w:val="21"/>
-        </w:rPr>
-        <w:t>                </w:t>
-      </w:r>
-      <w:r>
-        <w:rPr>
-          <w:rFonts w:ascii="Consolas" w:eastAsia="Times New Roman" w:hAnsi="Consolas" w:cs="Times New Roman"/>
-          <w:color w:val="808080"/>
-          <w:sz w:val="21"/>
-          <w:szCs w:val="21"/>
-        </w:rPr>
-        <w:t>&lt;</w:t>
-      </w:r>
-      <w:r>
-        <w:rPr>
-          <w:rFonts w:ascii="Consolas" w:eastAsia="Times New Roman" w:hAnsi="Consolas" w:cs="Times New Roman"/>
-          <w:color w:val="4EC9B0"/>
-          <w:sz w:val="21"/>
-          <w:szCs w:val="21"/>
-        </w:rPr>
-        <w:t>Post</w:t>
-      </w:r>
-    </w:p>
-    <w:p>
-      <w:pPr>
-        <w:shd w:val="clear" w:color="auto" w:fill="1E1E1E"/>
-        <w:spacing w:after="0" w:line="285" w:lineRule="atLeast"/>
-        <w:rPr>
-          <w:rFonts w:ascii="Consolas" w:eastAsia="Times New Roman" w:hAnsi="Consolas" w:cs="Times New Roman"/>
-          <w:color w:val="D4D4D4"/>
-          <w:sz w:val="21"/>
-          <w:szCs w:val="21"/>
-        </w:rPr>
-      </w:pPr>
-      <w:r>
-        <w:rPr>
-          <w:rFonts w:ascii="Consolas" w:eastAsia="Times New Roman" w:hAnsi="Consolas" w:cs="Times New Roman"/>
-          <w:color w:val="D4D4D4"/>
-          <w:sz w:val="21"/>
-          <w:szCs w:val="21"/>
-        </w:rPr>
-        <w:t>                    </w:t>
-      </w:r>
-      <w:r>
-        <w:rPr>
-          <w:rFonts w:ascii="Consolas" w:eastAsia="Times New Roman" w:hAnsi="Consolas" w:cs="Times New Roman"/>
-          <w:color w:val="9CDCFE"/>
-          <w:sz w:val="21"/>
-          <w:szCs w:val="21"/>
-        </w:rPr>
-        <w:t>key</w:t>
-      </w:r>
-      <w:r>
-        <w:rPr>
-          <w:rFonts w:ascii="Consolas" w:eastAsia="Times New Roman" w:hAnsi="Consolas" w:cs="Times New Roman"/>
-          <w:color w:val="D4D4D4"/>
-          <w:sz w:val="21"/>
-          <w:szCs w:val="21"/>
-        </w:rPr>
-        <w:t>= </w:t>
-      </w:r>
-      <w:r>
-        <w:rPr>
-          <w:rFonts w:ascii="Consolas" w:eastAsia="Times New Roman" w:hAnsi="Consolas" w:cs="Times New Roman"/>
-          <w:color w:val="569CD6"/>
-          <w:sz w:val="21"/>
-          <w:szCs w:val="21"/>
-        </w:rPr>
-        <w:t>{</w:t>
-      </w:r>
-      <w:r>
-        <w:rPr>
-          <w:rFonts w:ascii="Consolas" w:eastAsia="Times New Roman" w:hAnsi="Consolas" w:cs="Times New Roman"/>
-          <w:color w:val="9CDCFE"/>
-          <w:sz w:val="21"/>
-          <w:szCs w:val="21"/>
-        </w:rPr>
-        <w:t>id</w:t>
-      </w:r>
-      <w:r>
-        <w:rPr>
-          <w:rFonts w:ascii="Consolas" w:eastAsia="Times New Roman" w:hAnsi="Consolas" w:cs="Times New Roman"/>
-          <w:color w:val="569CD6"/>
-          <w:sz w:val="21"/>
-          <w:szCs w:val="21"/>
-        </w:rPr>
-        <w:t>}</w:t>
-      </w:r>
-      <w:r>
-        <w:rPr>
-          <w:rFonts w:ascii="Consolas" w:eastAsia="Times New Roman" w:hAnsi="Consolas" w:cs="Times New Roman"/>
-          <w:color w:val="D4D4D4"/>
-          <w:sz w:val="21"/>
-          <w:szCs w:val="21"/>
-        </w:rPr>
-        <w:t>                 </w:t>
-      </w:r>
-    </w:p>
-    <w:p>
-      <w:pPr>
-        <w:shd w:val="clear" w:color="auto" w:fill="1E1E1E"/>
-        <w:spacing w:after="0" w:line="285" w:lineRule="atLeast"/>
-        <w:rPr>
-          <w:rFonts w:ascii="Consolas" w:eastAsia="Times New Roman" w:hAnsi="Consolas" w:cs="Times New Roman"/>
-          <w:color w:val="D4D4D4"/>
-          <w:sz w:val="21"/>
-          <w:szCs w:val="21"/>
-        </w:rPr>
-      </w:pPr>
-      <w:r>
-        <w:rPr>
-          <w:rFonts w:ascii="Consolas" w:eastAsia="Times New Roman" w:hAnsi="Consolas" w:cs="Times New Roman"/>
-          <w:color w:val="D4D4D4"/>
-          <w:sz w:val="21"/>
-          <w:szCs w:val="21"/>
-        </w:rPr>
-        <w:t>                    </w:t>
-      </w:r>
-      <w:r>
-        <w:rPr>
-          <w:rFonts w:ascii="Consolas" w:eastAsia="Times New Roman" w:hAnsi="Consolas" w:cs="Times New Roman"/>
-          <w:color w:val="9CDCFE"/>
-          <w:sz w:val="21"/>
-          <w:szCs w:val="21"/>
-        </w:rPr>
-        <w:t>name</w:t>
-      </w:r>
-      <w:r>
-        <w:rPr>
-          <w:rFonts w:ascii="Consolas" w:eastAsia="Times New Roman" w:hAnsi="Consolas" w:cs="Times New Roman"/>
-          <w:color w:val="D4D4D4"/>
-          <w:sz w:val="21"/>
-          <w:szCs w:val="21"/>
-        </w:rPr>
-        <w:t>=</w:t>
-      </w:r>
-      <w:r>
-        <w:rPr>
-          <w:rFonts w:ascii="Consolas" w:eastAsia="Times New Roman" w:hAnsi="Consolas" w:cs="Times New Roman"/>
-          <w:color w:val="569CD6"/>
-          <w:sz w:val="21"/>
-          <w:szCs w:val="21"/>
-        </w:rPr>
-        <w:t>{</w:t>
-      </w:r>
-      <w:r>
-        <w:rPr>
-          <w:rFonts w:ascii="Consolas" w:eastAsia="Times New Roman" w:hAnsi="Consolas" w:cs="Times New Roman"/>
-          <w:color w:val="9CDCFE"/>
-          <w:sz w:val="21"/>
-          <w:szCs w:val="21"/>
-        </w:rPr>
-        <w:t>name</w:t>
-      </w:r>
-      <w:r>
-        <w:rPr>
-          <w:rFonts w:ascii="Consolas" w:eastAsia="Times New Roman" w:hAnsi="Consolas" w:cs="Times New Roman"/>
-          <w:color w:val="569CD6"/>
-          <w:sz w:val="21"/>
-          <w:szCs w:val="21"/>
-        </w:rPr>
-        <w:t>}</w:t>
-      </w:r>
-    </w:p>
-    <w:p>
-      <w:pPr>
-        <w:shd w:val="clear" w:color="auto" w:fill="1E1E1E"/>
-        <w:spacing w:after="0" w:line="285" w:lineRule="atLeast"/>
-        <w:rPr>
-          <w:rFonts w:ascii="Consolas" w:eastAsia="Times New Roman" w:hAnsi="Consolas" w:cs="Times New Roman"/>
-          <w:color w:val="D4D4D4"/>
-          <w:sz w:val="21"/>
-          <w:szCs w:val="21"/>
-        </w:rPr>
-      </w:pPr>
-      <w:r>
-        <w:rPr>
-          <w:rFonts w:ascii="Consolas" w:eastAsia="Times New Roman" w:hAnsi="Consolas" w:cs="Times New Roman"/>
-          <w:color w:val="D4D4D4"/>
-          <w:sz w:val="21"/>
-          <w:szCs w:val="21"/>
-        </w:rPr>
-        <w:t>                    </w:t>
-      </w:r>
-      <w:r>
-        <w:rPr>
-          <w:rFonts w:ascii="Consolas" w:eastAsia="Times New Roman" w:hAnsi="Consolas" w:cs="Times New Roman"/>
-          <w:color w:val="9CDCFE"/>
-          <w:sz w:val="21"/>
-          <w:szCs w:val="21"/>
-        </w:rPr>
-        <w:t>description</w:t>
-      </w:r>
-      <w:r>
-        <w:rPr>
-          <w:rFonts w:ascii="Consolas" w:eastAsia="Times New Roman" w:hAnsi="Consolas" w:cs="Times New Roman"/>
-          <w:color w:val="D4D4D4"/>
-          <w:sz w:val="21"/>
-          <w:szCs w:val="21"/>
-        </w:rPr>
-        <w:t>=</w:t>
-      </w:r>
-      <w:r>
-        <w:rPr>
-          <w:rFonts w:ascii="Consolas" w:eastAsia="Times New Roman" w:hAnsi="Consolas" w:cs="Times New Roman"/>
-          <w:color w:val="569CD6"/>
-          <w:sz w:val="21"/>
-          <w:szCs w:val="21"/>
-        </w:rPr>
-        <w:t>{</w:t>
-      </w:r>
-      <w:r>
-        <w:rPr>
-          <w:rFonts w:ascii="Consolas" w:eastAsia="Times New Roman" w:hAnsi="Consolas" w:cs="Times New Roman"/>
-          <w:color w:val="9CDCFE"/>
-          <w:sz w:val="21"/>
-          <w:szCs w:val="21"/>
-        </w:rPr>
-        <w:t>description</w:t>
-      </w:r>
-      <w:r>
-        <w:rPr>
-          <w:rFonts w:ascii="Consolas" w:eastAsia="Times New Roman" w:hAnsi="Consolas" w:cs="Times New Roman"/>
-          <w:color w:val="569CD6"/>
-          <w:sz w:val="21"/>
-          <w:szCs w:val="21"/>
-        </w:rPr>
-        <w:t>}</w:t>
-      </w:r>
-      <w:r>
-        <w:rPr>
-          <w:rFonts w:ascii="Consolas" w:eastAsia="Times New Roman" w:hAnsi="Consolas" w:cs="Times New Roman"/>
-          <w:color w:val="D4D4D4"/>
-          <w:sz w:val="21"/>
-          <w:szCs w:val="21"/>
-        </w:rPr>
-        <w:t> </w:t>
-      </w:r>
-    </w:p>
-    <w:p>
-      <w:pPr>
-        <w:shd w:val="clear" w:color="auto" w:fill="1E1E1E"/>
-        <w:spacing w:after="0" w:line="285" w:lineRule="atLeast"/>
-        <w:rPr>
-          <w:rFonts w:ascii="Consolas" w:eastAsia="Times New Roman" w:hAnsi="Consolas" w:cs="Times New Roman"/>
-          <w:color w:val="D4D4D4"/>
-          <w:sz w:val="21"/>
-          <w:szCs w:val="21"/>
-        </w:rPr>
-      </w:pPr>
-      <w:r>
-        <w:rPr>
-          <w:rFonts w:ascii="Consolas" w:eastAsia="Times New Roman" w:hAnsi="Consolas" w:cs="Times New Roman"/>
-          <w:color w:val="D4D4D4"/>
-          <w:sz w:val="21"/>
-          <w:szCs w:val="21"/>
-        </w:rPr>
-        <w:t>                    </w:t>
-      </w:r>
-      <w:r>
-        <w:rPr>
-          <w:rFonts w:ascii="Consolas" w:eastAsia="Times New Roman" w:hAnsi="Consolas" w:cs="Times New Roman"/>
-          <w:color w:val="9CDCFE"/>
-          <w:sz w:val="21"/>
-          <w:szCs w:val="21"/>
-        </w:rPr>
-        <w:t>message</w:t>
-      </w:r>
-      <w:r>
-        <w:rPr>
-          <w:rFonts w:ascii="Consolas" w:eastAsia="Times New Roman" w:hAnsi="Consolas" w:cs="Times New Roman"/>
-          <w:color w:val="D4D4D4"/>
-          <w:sz w:val="21"/>
-          <w:szCs w:val="21"/>
-        </w:rPr>
-        <w:t>=</w:t>
-      </w:r>
-      <w:r>
-        <w:rPr>
-          <w:rFonts w:ascii="Consolas" w:eastAsia="Times New Roman" w:hAnsi="Consolas" w:cs="Times New Roman"/>
-          <w:color w:val="569CD6"/>
-          <w:sz w:val="21"/>
-          <w:szCs w:val="21"/>
-        </w:rPr>
-        <w:t>{</w:t>
-      </w:r>
-      <w:r>
-        <w:rPr>
-          <w:rFonts w:ascii="Consolas" w:eastAsia="Times New Roman" w:hAnsi="Consolas" w:cs="Times New Roman"/>
-          <w:color w:val="9CDCFE"/>
-          <w:sz w:val="21"/>
-          <w:szCs w:val="21"/>
-        </w:rPr>
-        <w:t>message</w:t>
-      </w:r>
-      <w:r>
-        <w:rPr>
-          <w:rFonts w:ascii="Consolas" w:eastAsia="Times New Roman" w:hAnsi="Consolas" w:cs="Times New Roman"/>
-          <w:color w:val="569CD6"/>
-          <w:sz w:val="21"/>
-          <w:szCs w:val="21"/>
-        </w:rPr>
-        <w:t>}</w:t>
-      </w:r>
-    </w:p>
-    <w:p>
-      <w:pPr>
-        <w:shd w:val="clear" w:color="auto" w:fill="1E1E1E"/>
-        <w:spacing w:after="0" w:line="285" w:lineRule="atLeast"/>
-        <w:rPr>
-          <w:rFonts w:ascii="Consolas" w:eastAsia="Times New Roman" w:hAnsi="Consolas" w:cs="Times New Roman"/>
-          <w:color w:val="D4D4D4"/>
-          <w:sz w:val="21"/>
-          <w:szCs w:val="21"/>
-        </w:rPr>
-      </w:pPr>
-      <w:r>
-        <w:rPr>
-          <w:rFonts w:ascii="Consolas" w:eastAsia="Times New Roman" w:hAnsi="Consolas" w:cs="Times New Roman"/>
-          <w:color w:val="D4D4D4"/>
-          <w:sz w:val="21"/>
-          <w:szCs w:val="21"/>
-        </w:rPr>
-        <w:t>                    </w:t>
-      </w:r>
-      <w:r>
-        <w:rPr>
-          <w:rFonts w:ascii="Consolas" w:eastAsia="Times New Roman" w:hAnsi="Consolas" w:cs="Times New Roman"/>
-          <w:color w:val="9CDCFE"/>
-          <w:sz w:val="21"/>
-          <w:szCs w:val="21"/>
-        </w:rPr>
-        <w:t>photourl</w:t>
-      </w:r>
-      <w:r>
-        <w:rPr>
-          <w:rFonts w:ascii="Consolas" w:eastAsia="Times New Roman" w:hAnsi="Consolas" w:cs="Times New Roman"/>
-          <w:color w:val="D4D4D4"/>
-          <w:sz w:val="21"/>
-          <w:szCs w:val="21"/>
-        </w:rPr>
-        <w:t>=</w:t>
-      </w:r>
-      <w:r>
-        <w:rPr>
-          <w:rFonts w:ascii="Consolas" w:eastAsia="Times New Roman" w:hAnsi="Consolas" w:cs="Times New Roman"/>
-          <w:color w:val="569CD6"/>
-          <w:sz w:val="21"/>
-          <w:szCs w:val="21"/>
-        </w:rPr>
-        <w:t>{</w:t>
-      </w:r>
-      <w:r>
-        <w:rPr>
-          <w:rFonts w:ascii="Consolas" w:eastAsia="Times New Roman" w:hAnsi="Consolas" w:cs="Times New Roman"/>
-          <w:color w:val="9CDCFE"/>
-          <w:sz w:val="21"/>
-          <w:szCs w:val="21"/>
-        </w:rPr>
-        <w:t>photourl</w:t>
-      </w:r>
-      <w:r>
-        <w:rPr>
-          <w:rFonts w:ascii="Consolas" w:eastAsia="Times New Roman" w:hAnsi="Consolas" w:cs="Times New Roman"/>
-          <w:color w:val="569CD6"/>
-          <w:sz w:val="21"/>
-          <w:szCs w:val="21"/>
-        </w:rPr>
-        <w:t>}</w:t>
-      </w:r>
-    </w:p>
-    <w:p>
-      <w:pPr>
-        <w:shd w:val="clear" w:color="auto" w:fill="1E1E1E"/>
-        <w:spacing w:after="0" w:line="285" w:lineRule="atLeast"/>
-        <w:rPr>
-          <w:rFonts w:ascii="Consolas" w:eastAsia="Times New Roman" w:hAnsi="Consolas" w:cs="Times New Roman"/>
-          <w:color w:val="D4D4D4"/>
-          <w:sz w:val="21"/>
-          <w:szCs w:val="21"/>
-        </w:rPr>
-      </w:pPr>
-      <w:r>
-        <w:rPr>
-          <w:rFonts w:ascii="Consolas" w:eastAsia="Times New Roman" w:hAnsi="Consolas" w:cs="Times New Roman"/>
-          <w:color w:val="D4D4D4"/>
-          <w:sz w:val="21"/>
-          <w:szCs w:val="21"/>
-        </w:rPr>
-        <w:t>                </w:t>
-      </w:r>
-      <w:r>
-        <w:rPr>
-          <w:rFonts w:ascii="Consolas" w:eastAsia="Times New Roman" w:hAnsi="Consolas" w:cs="Times New Roman"/>
-          <w:color w:val="808080"/>
-          <w:sz w:val="21"/>
-          <w:szCs w:val="21"/>
-        </w:rPr>
-        <w:t>/&gt;</w:t>
-      </w:r>
-    </w:p>
-    <w:p>
-      <w:pPr>
-        <w:shd w:val="clear" w:color="auto" w:fill="1E1E1E"/>
-        <w:spacing w:after="0" w:line="285" w:lineRule="atLeast"/>
-        <w:rPr>
-          <w:rFonts w:ascii="Consolas" w:eastAsia="Times New Roman" w:hAnsi="Consolas" w:cs="Times New Roman"/>
-          <w:color w:val="D4D4D4"/>
-          <w:sz w:val="21"/>
-          <w:szCs w:val="21"/>
-        </w:rPr>
-      </w:pPr>
-      <w:r>
-        <w:rPr>
-          <w:rFonts w:ascii="Consolas" w:eastAsia="Times New Roman" w:hAnsi="Consolas" w:cs="Times New Roman"/>
-          <w:color w:val="D4D4D4"/>
-          <w:sz w:val="21"/>
-          <w:szCs w:val="21"/>
-        </w:rPr>
-        <w:t>            })</w:t>
-      </w:r>
-      <w:r>
-        <w:rPr>
-          <w:rFonts w:ascii="Consolas" w:eastAsia="Times New Roman" w:hAnsi="Consolas" w:cs="Times New Roman"/>
-          <w:color w:val="569CD6"/>
-          <w:sz w:val="21"/>
-          <w:szCs w:val="21"/>
-        </w:rPr>
-        <w:t>}</w:t>
-      </w:r>
-    </w:p>
-    <w:p/>
     <w:sectPr>
       <w:pgSz w:w="12240" w:h="15840"/>
       <w:pgMar w:top="1440" w:right="1440" w:bottom="1440" w:left="1440" w:header="720" w:footer="720" w:gutter="0"/>

</xml_diff>